<commit_message>
Plan van aanpak verandert
- Hoofdstuk 3 is nu compleet
- Nawoord toegevoegd

Nog toe te voegen:
- Giel's deel
- Michael's deel
- Inleiding
</commit_message>
<xml_diff>
--- a/1_Implementatie/PlanvanAanpak.docx
+++ b/1_Implementatie/PlanvanAanpak.docx
@@ -37,7 +37,7 @@
               <w:lang w:val="en-GB" w:eastAsia="en-GB"/>
             </w:rPr>
             <w:drawing>
-              <wp:anchor distT="0" distB="0" distL="114300" distR="114300" simplePos="0" relativeHeight="251662336" behindDoc="1" locked="0" layoutInCell="1" allowOverlap="1" wp14:anchorId="69B2C4ED" wp14:editId="0A399F0E">
+              <wp:anchor distT="0" distB="0" distL="114300" distR="114300" simplePos="0" relativeHeight="251662336" behindDoc="1" locked="0" layoutInCell="1" allowOverlap="1" wp14:anchorId="0FFDD992" wp14:editId="18907967">
                 <wp:simplePos x="0" y="0"/>
                 <wp:positionH relativeFrom="margin">
                   <wp:posOffset>-9840122</wp:posOffset>
@@ -125,7 +125,7 @@
             <mc:AlternateContent>
               <mc:Choice Requires="wps">
                 <w:drawing>
-                  <wp:anchor distT="0" distB="0" distL="114300" distR="114300" simplePos="0" relativeHeight="251661312" behindDoc="0" locked="0" layoutInCell="1" allowOverlap="0" wp14:anchorId="5F977F3A" wp14:editId="51F8B52D">
+                  <wp:anchor distT="0" distB="0" distL="114300" distR="114300" simplePos="0" relativeHeight="251661312" behindDoc="0" locked="0" layoutInCell="1" allowOverlap="0" wp14:anchorId="798E2334" wp14:editId="5CE98A55">
                     <wp:simplePos x="0" y="0"/>
                     <wp:positionH relativeFrom="margin">
                       <wp:align>center</wp:align>
@@ -234,7 +234,7 @@
               </mc:Choice>
               <mc:Fallback>
                 <w:pict>
-                  <v:shapetype w14:anchorId="4FD861E9" id="_x0000_t202" coordsize="21600,21600" o:spt="202" path="m,l,21600r21600,l21600,xe">
+                  <v:shapetype w14:anchorId="798E2334" id="_x0000_t202" coordsize="21600,21600" o:spt="202" path="m,l,21600r21600,l21600,xe">
                     <v:stroke joinstyle="miter"/>
                     <v:path gradientshapeok="t" o:connecttype="rect"/>
                   </v:shapetype>
@@ -297,7 +297,7 @@
             <mc:AlternateContent>
               <mc:Choice Requires="wps">
                 <w:drawing>
-                  <wp:anchor distT="0" distB="0" distL="114300" distR="114300" simplePos="0" relativeHeight="251660288" behindDoc="0" locked="0" layoutInCell="1" allowOverlap="0" wp14:anchorId="4D4B68C5" wp14:editId="60FF3D35">
+                  <wp:anchor distT="0" distB="0" distL="114300" distR="114300" simplePos="0" relativeHeight="251660288" behindDoc="0" locked="0" layoutInCell="1" allowOverlap="0" wp14:anchorId="066CD63E" wp14:editId="1863C990">
                     <wp:simplePos x="0" y="0"/>
                     <wp:positionH relativeFrom="margin">
                       <wp:align>left</wp:align>
@@ -377,6 +377,7 @@
                                 <w:r>
                                   <w:t> </w:t>
                                 </w:r>
+                                <w:proofErr w:type="spellStart"/>
                                 <w:sdt>
                                   <w:sdtPr>
                                     <w:alias w:val="Cursustitel"/>
@@ -388,7 +389,11 @@
                                   <w:sdtEndPr/>
                                   <w:sdtContent>
                                     <w:r>
-                                      <w:t>Comp-U-service</w:t>
+                                      <w:t>Comp</w:t>
+                                    </w:r>
+                                    <w:proofErr w:type="spellEnd"/>
+                                    <w:r>
+                                      <w:t>-U-service</w:t>
                                     </w:r>
                                   </w:sdtContent>
                                 </w:sdt>
@@ -441,7 +446,7 @@
               </mc:Choice>
               <mc:Fallback>
                 <w:pict>
-                  <v:shape w14:anchorId="60A89403" id="Tekstvak 20" o:spid="_x0000_s1027" type="#_x0000_t202" style="position:absolute;left:0;text-align:left;margin-left:0;margin-top:637pt;width:415.05pt;height:32.55pt;z-index:251660288;visibility:visible;mso-wrap-style:square;mso-width-percent:0;mso-height-percent:0;mso-wrap-distance-left:9pt;mso-wrap-distance-top:0;mso-wrap-distance-right:9pt;mso-wrap-distance-bottom:0;mso-position-horizontal:left;mso-position-horizontal-relative:margin;mso-position-vertical:absolute;mso-position-vertical-relative:margin;mso-width-percent:0;mso-height-percent:0;mso-width-relative:margin;mso-height-relative:margin;v-text-anchor:top" o:gfxdata="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" o:allowoverlap="f" filled="f" stroked="f" strokeweight=".5pt">
+                  <v:shape w14:anchorId="066CD63E" id="Tekstvak 20" o:spid="_x0000_s1027" type="#_x0000_t202" style="position:absolute;left:0;text-align:left;margin-left:0;margin-top:637pt;width:415.05pt;height:32.55pt;z-index:251660288;visibility:visible;mso-wrap-style:square;mso-width-percent:0;mso-height-percent:0;mso-wrap-distance-left:9pt;mso-wrap-distance-top:0;mso-wrap-distance-right:9pt;mso-wrap-distance-bottom:0;mso-position-horizontal:left;mso-position-horizontal-relative:margin;mso-position-vertical:absolute;mso-position-vertical-relative:margin;mso-width-percent:0;mso-height-percent:0;mso-width-relative:margin;mso-height-relative:margin;v-text-anchor:top" o:gfxdata="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" o:allowoverlap="f" filled="f" stroked="f" strokeweight=".5pt">
                     <v:textbox inset="0,,0">
                       <w:txbxContent>
                         <w:p>
@@ -545,7 +550,7 @@
       <w:pPr>
         <w:pStyle w:val="kop10"/>
       </w:pPr>
-      <w:bookmarkStart w:id="0" w:name="_Toc476742178"/>
+      <w:bookmarkStart w:id="0" w:name="_Toc476814842"/>
       <w:r>
         <w:lastRenderedPageBreak/>
         <w:t>Voorwoord</w:t>
@@ -554,7 +559,23 @@
     </w:p>
     <w:p>
       <w:r>
-        <w:t>Dit document is onderdeel van het Middenpolder project. Wij, van Comp-U-Service, hebben dit document opgesteld om verdere informatie te bieden aan het Middenpolder ziekenhuis over de projecten. Dit document is geschreven door het team van Comp-U-Service in maart 2017.</w:t>
+        <w:t xml:space="preserve">Dit document is onderdeel van het Middenpolder project. Wij, van </w:t>
+      </w:r>
+      <w:proofErr w:type="spellStart"/>
+      <w:r>
+        <w:t>Comp</w:t>
+      </w:r>
+      <w:proofErr w:type="spellEnd"/>
+      <w:r>
+        <w:t xml:space="preserve">-U-Service, hebben dit document opgesteld om verdere informatie te bieden aan het Middenpolder ziekenhuis over de projecten. Dit document is geschreven door het team van </w:t>
+      </w:r>
+      <w:proofErr w:type="spellStart"/>
+      <w:r>
+        <w:t>Comp</w:t>
+      </w:r>
+      <w:proofErr w:type="spellEnd"/>
+      <w:r>
+        <w:t>-U-Service in maart 2017.</w:t>
       </w:r>
       <w:bookmarkStart w:id="1" w:name="_GoBack"/>
       <w:bookmarkEnd w:id="1"/>
@@ -613,7 +634,7 @@
           <w:r>
             <w:fldChar w:fldCharType="separate"/>
           </w:r>
-          <w:hyperlink w:anchor="_Toc476742178" w:history="1">
+          <w:hyperlink w:anchor="_Toc476814842" w:history="1">
             <w:r>
               <w:rPr>
                 <w:rStyle w:val="Hyperlink"/>
@@ -640,7 +661,7 @@
                 <w:noProof/>
                 <w:webHidden/>
               </w:rPr>
-              <w:instrText xml:space="preserve"> PAGEREF _Toc476742178 \h </w:instrText>
+              <w:instrText xml:space="preserve"> PAGEREF _Toc476814842 \h </w:instrText>
             </w:r>
             <w:r>
               <w:rPr>
@@ -685,7 +706,7 @@
               <w:lang w:val="en-GB" w:eastAsia="en-GB"/>
             </w:rPr>
           </w:pPr>
-          <w:hyperlink w:anchor="_Toc476742179" w:history="1">
+          <w:hyperlink w:anchor="_Toc476814843" w:history="1">
             <w:r>
               <w:rPr>
                 <w:rStyle w:val="Hyperlink"/>
@@ -712,7 +733,7 @@
                 <w:noProof/>
                 <w:webHidden/>
               </w:rPr>
-              <w:instrText xml:space="preserve"> PAGEREF _Toc476742179 \h </w:instrText>
+              <w:instrText xml:space="preserve"> PAGEREF _Toc476814843 \h </w:instrText>
             </w:r>
             <w:r>
               <w:rPr>
@@ -757,7 +778,7 @@
               <w:lang w:val="en-GB" w:eastAsia="en-GB"/>
             </w:rPr>
           </w:pPr>
-          <w:hyperlink w:anchor="_Toc476742180" w:history="1">
+          <w:hyperlink w:anchor="_Toc476814844" w:history="1">
             <w:r>
               <w:rPr>
                 <w:rStyle w:val="Hyperlink"/>
@@ -784,7 +805,7 @@
                 <w:noProof/>
                 <w:webHidden/>
               </w:rPr>
-              <w:instrText xml:space="preserve"> PAGEREF _Toc476742180 \h </w:instrText>
+              <w:instrText xml:space="preserve"> PAGEREF _Toc476814844 \h </w:instrText>
             </w:r>
             <w:r>
               <w:rPr>
@@ -829,7 +850,7 @@
               <w:lang w:val="en-GB" w:eastAsia="en-GB"/>
             </w:rPr>
           </w:pPr>
-          <w:hyperlink w:anchor="_Toc476742181" w:history="1">
+          <w:hyperlink w:anchor="_Toc476814845" w:history="1">
             <w:r>
               <w:rPr>
                 <w:rStyle w:val="Hyperlink"/>
@@ -856,7 +877,7 @@
                 <w:noProof/>
                 <w:webHidden/>
               </w:rPr>
-              <w:instrText xml:space="preserve"> PAGEREF _Toc476742181 \h </w:instrText>
+              <w:instrText xml:space="preserve"> PAGEREF _Toc476814845 \h </w:instrText>
             </w:r>
             <w:r>
               <w:rPr>
@@ -901,7 +922,7 @@
               <w:lang w:val="en-GB" w:eastAsia="en-GB"/>
             </w:rPr>
           </w:pPr>
-          <w:hyperlink w:anchor="_Toc476742182" w:history="1">
+          <w:hyperlink w:anchor="_Toc476814846" w:history="1">
             <w:r>
               <w:rPr>
                 <w:rStyle w:val="Hyperlink"/>
@@ -928,7 +949,279 @@
                 <w:noProof/>
                 <w:webHidden/>
               </w:rPr>
-              <w:instrText xml:space="preserve"> PAGEREF _Toc476742182 \h </w:instrText>
+              <w:instrText xml:space="preserve"> PAGEREF _Toc476814846 \h </w:instrText>
+            </w:r>
+            <w:r>
+              <w:rPr>
+                <w:noProof/>
+                <w:webHidden/>
+              </w:rPr>
+            </w:r>
+            <w:r>
+              <w:rPr>
+                <w:noProof/>
+                <w:webHidden/>
+              </w:rPr>
+              <w:fldChar w:fldCharType="separate"/>
+            </w:r>
+            <w:r>
+              <w:rPr>
+                <w:noProof/>
+                <w:webHidden/>
+              </w:rPr>
+              <w:t>2</w:t>
+            </w:r>
+            <w:r>
+              <w:rPr>
+                <w:noProof/>
+                <w:webHidden/>
+              </w:rPr>
+              <w:fldChar w:fldCharType="end"/>
+            </w:r>
+          </w:hyperlink>
+        </w:p>
+        <w:p>
+          <w:pPr>
+            <w:pStyle w:val="Inhopg3"/>
+            <w:tabs>
+              <w:tab w:val="right" w:leader="dot" w:pos="8297"/>
+            </w:tabs>
+            <w:rPr>
+              <w:noProof/>
+            </w:rPr>
+          </w:pPr>
+          <w:hyperlink w:anchor="_Toc476814847" w:history="1">
+            <w:r>
+              <w:rPr>
+                <w:rStyle w:val="Hyperlink"/>
+                <w:noProof/>
+              </w:rPr>
+              <w:t>Vooronderzoek</w:t>
+            </w:r>
+            <w:r>
+              <w:rPr>
+                <w:noProof/>
+                <w:webHidden/>
+              </w:rPr>
+              <w:tab/>
+            </w:r>
+            <w:r>
+              <w:rPr>
+                <w:noProof/>
+                <w:webHidden/>
+              </w:rPr>
+              <w:fldChar w:fldCharType="begin"/>
+            </w:r>
+            <w:r>
+              <w:rPr>
+                <w:noProof/>
+                <w:webHidden/>
+              </w:rPr>
+              <w:instrText xml:space="preserve"> PAGEREF _Toc476814847 \h </w:instrText>
+            </w:r>
+            <w:r>
+              <w:rPr>
+                <w:noProof/>
+                <w:webHidden/>
+              </w:rPr>
+            </w:r>
+            <w:r>
+              <w:rPr>
+                <w:noProof/>
+                <w:webHidden/>
+              </w:rPr>
+              <w:fldChar w:fldCharType="separate"/>
+            </w:r>
+            <w:r>
+              <w:rPr>
+                <w:noProof/>
+                <w:webHidden/>
+              </w:rPr>
+              <w:t>2</w:t>
+            </w:r>
+            <w:r>
+              <w:rPr>
+                <w:noProof/>
+                <w:webHidden/>
+              </w:rPr>
+              <w:fldChar w:fldCharType="end"/>
+            </w:r>
+          </w:hyperlink>
+        </w:p>
+        <w:p>
+          <w:pPr>
+            <w:pStyle w:val="Inhopg3"/>
+            <w:tabs>
+              <w:tab w:val="right" w:leader="dot" w:pos="8297"/>
+            </w:tabs>
+            <w:rPr>
+              <w:noProof/>
+            </w:rPr>
+          </w:pPr>
+          <w:hyperlink w:anchor="_Toc476814848" w:history="1">
+            <w:r>
+              <w:rPr>
+                <w:rStyle w:val="Hyperlink"/>
+                <w:noProof/>
+              </w:rPr>
+              <w:t>Ontwikkeling</w:t>
+            </w:r>
+            <w:r>
+              <w:rPr>
+                <w:noProof/>
+                <w:webHidden/>
+              </w:rPr>
+              <w:tab/>
+            </w:r>
+            <w:r>
+              <w:rPr>
+                <w:noProof/>
+                <w:webHidden/>
+              </w:rPr>
+              <w:fldChar w:fldCharType="begin"/>
+            </w:r>
+            <w:r>
+              <w:rPr>
+                <w:noProof/>
+                <w:webHidden/>
+              </w:rPr>
+              <w:instrText xml:space="preserve"> PAGEREF _Toc476814848 \h </w:instrText>
+            </w:r>
+            <w:r>
+              <w:rPr>
+                <w:noProof/>
+                <w:webHidden/>
+              </w:rPr>
+            </w:r>
+            <w:r>
+              <w:rPr>
+                <w:noProof/>
+                <w:webHidden/>
+              </w:rPr>
+              <w:fldChar w:fldCharType="separate"/>
+            </w:r>
+            <w:r>
+              <w:rPr>
+                <w:noProof/>
+                <w:webHidden/>
+              </w:rPr>
+              <w:t>2</w:t>
+            </w:r>
+            <w:r>
+              <w:rPr>
+                <w:noProof/>
+                <w:webHidden/>
+              </w:rPr>
+              <w:fldChar w:fldCharType="end"/>
+            </w:r>
+          </w:hyperlink>
+        </w:p>
+        <w:p>
+          <w:pPr>
+            <w:pStyle w:val="Inhopg3"/>
+            <w:tabs>
+              <w:tab w:val="right" w:leader="dot" w:pos="8297"/>
+            </w:tabs>
+            <w:rPr>
+              <w:noProof/>
+            </w:rPr>
+          </w:pPr>
+          <w:hyperlink w:anchor="_Toc476814849" w:history="1">
+            <w:r>
+              <w:rPr>
+                <w:rStyle w:val="Hyperlink"/>
+                <w:noProof/>
+              </w:rPr>
+              <w:t>Implementatie</w:t>
+            </w:r>
+            <w:r>
+              <w:rPr>
+                <w:noProof/>
+                <w:webHidden/>
+              </w:rPr>
+              <w:tab/>
+            </w:r>
+            <w:r>
+              <w:rPr>
+                <w:noProof/>
+                <w:webHidden/>
+              </w:rPr>
+              <w:fldChar w:fldCharType="begin"/>
+            </w:r>
+            <w:r>
+              <w:rPr>
+                <w:noProof/>
+                <w:webHidden/>
+              </w:rPr>
+              <w:instrText xml:space="preserve"> PAGEREF _Toc476814849 \h </w:instrText>
+            </w:r>
+            <w:r>
+              <w:rPr>
+                <w:noProof/>
+                <w:webHidden/>
+              </w:rPr>
+            </w:r>
+            <w:r>
+              <w:rPr>
+                <w:noProof/>
+                <w:webHidden/>
+              </w:rPr>
+              <w:fldChar w:fldCharType="separate"/>
+            </w:r>
+            <w:r>
+              <w:rPr>
+                <w:noProof/>
+                <w:webHidden/>
+              </w:rPr>
+              <w:t>2</w:t>
+            </w:r>
+            <w:r>
+              <w:rPr>
+                <w:noProof/>
+                <w:webHidden/>
+              </w:rPr>
+              <w:fldChar w:fldCharType="end"/>
+            </w:r>
+          </w:hyperlink>
+        </w:p>
+        <w:p>
+          <w:pPr>
+            <w:pStyle w:val="Inhopg3"/>
+            <w:tabs>
+              <w:tab w:val="right" w:leader="dot" w:pos="8297"/>
+            </w:tabs>
+            <w:rPr>
+              <w:noProof/>
+            </w:rPr>
+          </w:pPr>
+          <w:hyperlink w:anchor="_Toc476814850" w:history="1">
+            <w:r>
+              <w:rPr>
+                <w:rStyle w:val="Hyperlink"/>
+                <w:noProof/>
+              </w:rPr>
+              <w:t>Afsluiting</w:t>
+            </w:r>
+            <w:r>
+              <w:rPr>
+                <w:noProof/>
+                <w:webHidden/>
+              </w:rPr>
+              <w:tab/>
+            </w:r>
+            <w:r>
+              <w:rPr>
+                <w:noProof/>
+                <w:webHidden/>
+              </w:rPr>
+              <w:fldChar w:fldCharType="begin"/>
+            </w:r>
+            <w:r>
+              <w:rPr>
+                <w:noProof/>
+                <w:webHidden/>
+              </w:rPr>
+              <w:instrText xml:space="preserve"> PAGEREF _Toc476814850 \h </w:instrText>
             </w:r>
             <w:r>
               <w:rPr>
@@ -973,13 +1266,13 @@
               <w:lang w:val="en-GB" w:eastAsia="en-GB"/>
             </w:rPr>
           </w:pPr>
-          <w:hyperlink w:anchor="_Toc476742183" w:history="1">
+          <w:hyperlink w:anchor="_Toc476814851" w:history="1">
             <w:r>
               <w:rPr>
                 <w:rStyle w:val="Hyperlink"/>
                 <w:noProof/>
               </w:rPr>
-              <w:t>4. ?</w:t>
+              <w:t>4. Project grenzen</w:t>
             </w:r>
             <w:r>
               <w:rPr>
@@ -1000,7 +1293,7 @@
                 <w:noProof/>
                 <w:webHidden/>
               </w:rPr>
-              <w:instrText xml:space="preserve"> PAGEREF _Toc476742183 \h </w:instrText>
+              <w:instrText xml:space="preserve"> PAGEREF _Toc476814851 \h </w:instrText>
             </w:r>
             <w:r>
               <w:rPr>
@@ -1045,7 +1338,7 @@
               <w:lang w:val="en-GB" w:eastAsia="en-GB"/>
             </w:rPr>
           </w:pPr>
-          <w:hyperlink w:anchor="_Toc476742184" w:history="1">
+          <w:hyperlink w:anchor="_Toc476814852" w:history="1">
             <w:r>
               <w:rPr>
                 <w:rStyle w:val="Hyperlink"/>
@@ -1072,7 +1365,7 @@
                 <w:noProof/>
                 <w:webHidden/>
               </w:rPr>
-              <w:instrText xml:space="preserve"> PAGEREF _Toc476742184 \h </w:instrText>
+              <w:instrText xml:space="preserve"> PAGEREF _Toc476814852 \h </w:instrText>
             </w:r>
             <w:r>
               <w:rPr>
@@ -1117,7 +1410,7 @@
               <w:lang w:val="en-GB" w:eastAsia="en-GB"/>
             </w:rPr>
           </w:pPr>
-          <w:hyperlink w:anchor="_Toc476742185" w:history="1">
+          <w:hyperlink w:anchor="_Toc476814853" w:history="1">
             <w:r>
               <w:rPr>
                 <w:rStyle w:val="Hyperlink"/>
@@ -1144,7 +1437,7 @@
                 <w:noProof/>
                 <w:webHidden/>
               </w:rPr>
-              <w:instrText xml:space="preserve"> PAGEREF _Toc476742185 \h </w:instrText>
+              <w:instrText xml:space="preserve"> PAGEREF _Toc476814853 \h </w:instrText>
             </w:r>
             <w:r>
               <w:rPr>
@@ -1164,7 +1457,7 @@
                 <w:noProof/>
                 <w:webHidden/>
               </w:rPr>
-              <w:t>2</w:t>
+              <w:t>3</w:t>
             </w:r>
             <w:r>
               <w:rPr>
@@ -1189,7 +1482,7 @@
               <w:lang w:val="en-GB" w:eastAsia="en-GB"/>
             </w:rPr>
           </w:pPr>
-          <w:hyperlink w:anchor="_Toc476742186" w:history="1">
+          <w:hyperlink w:anchor="_Toc476814854" w:history="1">
             <w:r>
               <w:rPr>
                 <w:rStyle w:val="Hyperlink"/>
@@ -1216,7 +1509,7 @@
                 <w:noProof/>
                 <w:webHidden/>
               </w:rPr>
-              <w:instrText xml:space="preserve"> PAGEREF _Toc476742186 \h </w:instrText>
+              <w:instrText xml:space="preserve"> PAGEREF _Toc476814854 \h </w:instrText>
             </w:r>
             <w:r>
               <w:rPr>
@@ -1236,7 +1529,499 @@
                 <w:noProof/>
                 <w:webHidden/>
               </w:rPr>
-              <w:t>3</w:t>
+              <w:t>4</w:t>
+            </w:r>
+            <w:r>
+              <w:rPr>
+                <w:noProof/>
+                <w:webHidden/>
+              </w:rPr>
+              <w:fldChar w:fldCharType="end"/>
+            </w:r>
+          </w:hyperlink>
+        </w:p>
+        <w:p>
+          <w:pPr>
+            <w:pStyle w:val="Inhopg1"/>
+            <w:tabs>
+              <w:tab w:val="right" w:leader="dot" w:pos="8297"/>
+            </w:tabs>
+            <w:rPr>
+              <w:noProof/>
+              <w:color w:val="auto"/>
+              <w:sz w:val="22"/>
+              <w:szCs w:val="22"/>
+              <w:lang w:val="en-GB" w:eastAsia="en-GB"/>
+            </w:rPr>
+          </w:pPr>
+          <w:hyperlink w:anchor="_Toc476814855" w:history="1">
+            <w:r>
+              <w:rPr>
+                <w:rStyle w:val="Hyperlink"/>
+                <w:noProof/>
+              </w:rPr>
+              <w:t>8. Planning</w:t>
+            </w:r>
+            <w:r>
+              <w:rPr>
+                <w:noProof/>
+                <w:webHidden/>
+              </w:rPr>
+              <w:tab/>
+            </w:r>
+            <w:r>
+              <w:rPr>
+                <w:noProof/>
+                <w:webHidden/>
+              </w:rPr>
+              <w:fldChar w:fldCharType="begin"/>
+            </w:r>
+            <w:r>
+              <w:rPr>
+                <w:noProof/>
+                <w:webHidden/>
+              </w:rPr>
+              <w:instrText xml:space="preserve"> PAGEREF _Toc476814855 \h </w:instrText>
+            </w:r>
+            <w:r>
+              <w:rPr>
+                <w:noProof/>
+                <w:webHidden/>
+              </w:rPr>
+            </w:r>
+            <w:r>
+              <w:rPr>
+                <w:noProof/>
+                <w:webHidden/>
+              </w:rPr>
+              <w:fldChar w:fldCharType="separate"/>
+            </w:r>
+            <w:r>
+              <w:rPr>
+                <w:noProof/>
+                <w:webHidden/>
+              </w:rPr>
+              <w:t>5</w:t>
+            </w:r>
+            <w:r>
+              <w:rPr>
+                <w:noProof/>
+                <w:webHidden/>
+              </w:rPr>
+              <w:fldChar w:fldCharType="end"/>
+            </w:r>
+          </w:hyperlink>
+        </w:p>
+        <w:p>
+          <w:pPr>
+            <w:pStyle w:val="Inhopg1"/>
+            <w:tabs>
+              <w:tab w:val="right" w:leader="dot" w:pos="8297"/>
+            </w:tabs>
+            <w:rPr>
+              <w:noProof/>
+              <w:color w:val="auto"/>
+              <w:sz w:val="22"/>
+              <w:szCs w:val="22"/>
+              <w:lang w:val="en-GB" w:eastAsia="en-GB"/>
+            </w:rPr>
+          </w:pPr>
+          <w:hyperlink w:anchor="_Toc476814856" w:history="1">
+            <w:r>
+              <w:rPr>
+                <w:rStyle w:val="Hyperlink"/>
+                <w:noProof/>
+              </w:rPr>
+              <w:t>9. Kosten en baten</w:t>
+            </w:r>
+            <w:r>
+              <w:rPr>
+                <w:noProof/>
+                <w:webHidden/>
+              </w:rPr>
+              <w:tab/>
+            </w:r>
+            <w:r>
+              <w:rPr>
+                <w:noProof/>
+                <w:webHidden/>
+              </w:rPr>
+              <w:fldChar w:fldCharType="begin"/>
+            </w:r>
+            <w:r>
+              <w:rPr>
+                <w:noProof/>
+                <w:webHidden/>
+              </w:rPr>
+              <w:instrText xml:space="preserve"> PAGEREF _Toc476814856 \h </w:instrText>
+            </w:r>
+            <w:r>
+              <w:rPr>
+                <w:noProof/>
+                <w:webHidden/>
+              </w:rPr>
+            </w:r>
+            <w:r>
+              <w:rPr>
+                <w:noProof/>
+                <w:webHidden/>
+              </w:rPr>
+              <w:fldChar w:fldCharType="separate"/>
+            </w:r>
+            <w:r>
+              <w:rPr>
+                <w:noProof/>
+                <w:webHidden/>
+              </w:rPr>
+              <w:t>5</w:t>
+            </w:r>
+            <w:r>
+              <w:rPr>
+                <w:noProof/>
+                <w:webHidden/>
+              </w:rPr>
+              <w:fldChar w:fldCharType="end"/>
+            </w:r>
+          </w:hyperlink>
+        </w:p>
+        <w:p>
+          <w:pPr>
+            <w:pStyle w:val="Inhopg1"/>
+            <w:tabs>
+              <w:tab w:val="right" w:leader="dot" w:pos="8297"/>
+            </w:tabs>
+            <w:rPr>
+              <w:noProof/>
+              <w:color w:val="auto"/>
+              <w:sz w:val="22"/>
+              <w:szCs w:val="22"/>
+              <w:lang w:val="en-GB" w:eastAsia="en-GB"/>
+            </w:rPr>
+          </w:pPr>
+          <w:hyperlink w:anchor="_Toc476814857" w:history="1">
+            <w:r>
+              <w:rPr>
+                <w:rStyle w:val="Hyperlink"/>
+                <w:noProof/>
+              </w:rPr>
+              <w:t>10. Risico’s</w:t>
+            </w:r>
+            <w:r>
+              <w:rPr>
+                <w:noProof/>
+                <w:webHidden/>
+              </w:rPr>
+              <w:tab/>
+            </w:r>
+            <w:r>
+              <w:rPr>
+                <w:noProof/>
+                <w:webHidden/>
+              </w:rPr>
+              <w:fldChar w:fldCharType="begin"/>
+            </w:r>
+            <w:r>
+              <w:rPr>
+                <w:noProof/>
+                <w:webHidden/>
+              </w:rPr>
+              <w:instrText xml:space="preserve"> PAGEREF _Toc476814857 \h </w:instrText>
+            </w:r>
+            <w:r>
+              <w:rPr>
+                <w:noProof/>
+                <w:webHidden/>
+              </w:rPr>
+            </w:r>
+            <w:r>
+              <w:rPr>
+                <w:noProof/>
+                <w:webHidden/>
+              </w:rPr>
+              <w:fldChar w:fldCharType="separate"/>
+            </w:r>
+            <w:r>
+              <w:rPr>
+                <w:noProof/>
+                <w:webHidden/>
+              </w:rPr>
+              <w:t>5</w:t>
+            </w:r>
+            <w:r>
+              <w:rPr>
+                <w:noProof/>
+                <w:webHidden/>
+              </w:rPr>
+              <w:fldChar w:fldCharType="end"/>
+            </w:r>
+          </w:hyperlink>
+        </w:p>
+        <w:p>
+          <w:pPr>
+            <w:pStyle w:val="Inhopg3"/>
+            <w:tabs>
+              <w:tab w:val="right" w:leader="dot" w:pos="8297"/>
+            </w:tabs>
+            <w:rPr>
+              <w:noProof/>
+            </w:rPr>
+          </w:pPr>
+          <w:hyperlink w:anchor="_Toc476814858" w:history="1">
+            <w:r>
+              <w:rPr>
+                <w:rStyle w:val="Hyperlink"/>
+                <w:noProof/>
+              </w:rPr>
+              <w:t>Mogelijke omstandigheden</w:t>
+            </w:r>
+            <w:r>
+              <w:rPr>
+                <w:noProof/>
+                <w:webHidden/>
+              </w:rPr>
+              <w:tab/>
+            </w:r>
+            <w:r>
+              <w:rPr>
+                <w:noProof/>
+                <w:webHidden/>
+              </w:rPr>
+              <w:fldChar w:fldCharType="begin"/>
+            </w:r>
+            <w:r>
+              <w:rPr>
+                <w:noProof/>
+                <w:webHidden/>
+              </w:rPr>
+              <w:instrText xml:space="preserve"> PAGEREF _Toc476814858 \h </w:instrText>
+            </w:r>
+            <w:r>
+              <w:rPr>
+                <w:noProof/>
+                <w:webHidden/>
+              </w:rPr>
+            </w:r>
+            <w:r>
+              <w:rPr>
+                <w:noProof/>
+                <w:webHidden/>
+              </w:rPr>
+              <w:fldChar w:fldCharType="separate"/>
+            </w:r>
+            <w:r>
+              <w:rPr>
+                <w:noProof/>
+                <w:webHidden/>
+              </w:rPr>
+              <w:t>5</w:t>
+            </w:r>
+            <w:r>
+              <w:rPr>
+                <w:noProof/>
+                <w:webHidden/>
+              </w:rPr>
+              <w:fldChar w:fldCharType="end"/>
+            </w:r>
+          </w:hyperlink>
+        </w:p>
+        <w:p>
+          <w:pPr>
+            <w:pStyle w:val="Inhopg3"/>
+            <w:tabs>
+              <w:tab w:val="right" w:leader="dot" w:pos="8297"/>
+            </w:tabs>
+            <w:rPr>
+              <w:noProof/>
+            </w:rPr>
+          </w:pPr>
+          <w:hyperlink w:anchor="_Toc476814859" w:history="1">
+            <w:r>
+              <w:rPr>
+                <w:rStyle w:val="Hyperlink"/>
+                <w:noProof/>
+              </w:rPr>
+              <w:t>Risicoschatting</w:t>
+            </w:r>
+            <w:r>
+              <w:rPr>
+                <w:noProof/>
+                <w:webHidden/>
+              </w:rPr>
+              <w:tab/>
+            </w:r>
+            <w:r>
+              <w:rPr>
+                <w:noProof/>
+                <w:webHidden/>
+              </w:rPr>
+              <w:fldChar w:fldCharType="begin"/>
+            </w:r>
+            <w:r>
+              <w:rPr>
+                <w:noProof/>
+                <w:webHidden/>
+              </w:rPr>
+              <w:instrText xml:space="preserve"> PAGEREF _Toc476814859 \h </w:instrText>
+            </w:r>
+            <w:r>
+              <w:rPr>
+                <w:noProof/>
+                <w:webHidden/>
+              </w:rPr>
+            </w:r>
+            <w:r>
+              <w:rPr>
+                <w:noProof/>
+                <w:webHidden/>
+              </w:rPr>
+              <w:fldChar w:fldCharType="separate"/>
+            </w:r>
+            <w:r>
+              <w:rPr>
+                <w:noProof/>
+                <w:webHidden/>
+              </w:rPr>
+              <w:t>6</w:t>
+            </w:r>
+            <w:r>
+              <w:rPr>
+                <w:noProof/>
+                <w:webHidden/>
+              </w:rPr>
+              <w:fldChar w:fldCharType="end"/>
+            </w:r>
+          </w:hyperlink>
+        </w:p>
+        <w:p>
+          <w:pPr>
+            <w:pStyle w:val="Inhopg3"/>
+            <w:tabs>
+              <w:tab w:val="right" w:leader="dot" w:pos="8297"/>
+            </w:tabs>
+            <w:rPr>
+              <w:noProof/>
+            </w:rPr>
+          </w:pPr>
+          <w:hyperlink w:anchor="_Toc476814860" w:history="1">
+            <w:r>
+              <w:rPr>
+                <w:rStyle w:val="Hyperlink"/>
+                <w:noProof/>
+              </w:rPr>
+              <w:t>Maatregelen</w:t>
+            </w:r>
+            <w:r>
+              <w:rPr>
+                <w:noProof/>
+                <w:webHidden/>
+              </w:rPr>
+              <w:tab/>
+            </w:r>
+            <w:r>
+              <w:rPr>
+                <w:noProof/>
+                <w:webHidden/>
+              </w:rPr>
+              <w:fldChar w:fldCharType="begin"/>
+            </w:r>
+            <w:r>
+              <w:rPr>
+                <w:noProof/>
+                <w:webHidden/>
+              </w:rPr>
+              <w:instrText xml:space="preserve"> PAGEREF _Toc476814860 \h </w:instrText>
+            </w:r>
+            <w:r>
+              <w:rPr>
+                <w:noProof/>
+                <w:webHidden/>
+              </w:rPr>
+            </w:r>
+            <w:r>
+              <w:rPr>
+                <w:noProof/>
+                <w:webHidden/>
+              </w:rPr>
+              <w:fldChar w:fldCharType="separate"/>
+            </w:r>
+            <w:r>
+              <w:rPr>
+                <w:noProof/>
+                <w:webHidden/>
+              </w:rPr>
+              <w:t>7</w:t>
+            </w:r>
+            <w:r>
+              <w:rPr>
+                <w:noProof/>
+                <w:webHidden/>
+              </w:rPr>
+              <w:fldChar w:fldCharType="end"/>
+            </w:r>
+          </w:hyperlink>
+        </w:p>
+        <w:p>
+          <w:pPr>
+            <w:pStyle w:val="Inhopg1"/>
+            <w:tabs>
+              <w:tab w:val="right" w:leader="dot" w:pos="8297"/>
+            </w:tabs>
+            <w:rPr>
+              <w:noProof/>
+              <w:color w:val="auto"/>
+              <w:sz w:val="22"/>
+              <w:szCs w:val="22"/>
+              <w:lang w:val="en-GB" w:eastAsia="en-GB"/>
+            </w:rPr>
+          </w:pPr>
+          <w:hyperlink w:anchor="_Toc476814861" w:history="1">
+            <w:r>
+              <w:rPr>
+                <w:rStyle w:val="Hyperlink"/>
+                <w:noProof/>
+              </w:rPr>
+              <w:t>Nawoord</w:t>
+            </w:r>
+            <w:r>
+              <w:rPr>
+                <w:noProof/>
+                <w:webHidden/>
+              </w:rPr>
+              <w:tab/>
+            </w:r>
+            <w:r>
+              <w:rPr>
+                <w:noProof/>
+                <w:webHidden/>
+              </w:rPr>
+              <w:fldChar w:fldCharType="begin"/>
+            </w:r>
+            <w:r>
+              <w:rPr>
+                <w:noProof/>
+                <w:webHidden/>
+              </w:rPr>
+              <w:instrText xml:space="preserve"> PAGEREF _Toc476814861 \h </w:instrText>
+            </w:r>
+            <w:r>
+              <w:rPr>
+                <w:noProof/>
+                <w:webHidden/>
+              </w:rPr>
+            </w:r>
+            <w:r>
+              <w:rPr>
+                <w:noProof/>
+                <w:webHidden/>
+              </w:rPr>
+              <w:fldChar w:fldCharType="separate"/>
+            </w:r>
+            <w:r>
+              <w:rPr>
+                <w:noProof/>
+                <w:webHidden/>
+              </w:rPr>
+              <w:t>8</w:t>
             </w:r>
             <w:r>
               <w:rPr>
@@ -1254,12 +2039,11 @@
         </w:p>
       </w:sdtContent>
     </w:sdt>
-    <w:p/>
     <w:p>
       <w:pPr>
         <w:pStyle w:val="Kop1"/>
       </w:pPr>
-      <w:bookmarkStart w:id="2" w:name="_Toc476742179"/>
+      <w:bookmarkStart w:id="2" w:name="_Toc476814843"/>
       <w:r>
         <w:t>Inleiding</w:t>
       </w:r>
@@ -1267,6 +2051,9 @@
     </w:p>
     <w:p>
       <w:r>
+        <w:t>---</w:t>
+      </w:r>
+      <w:r>
         <w:br w:type="page"/>
       </w:r>
     </w:p>
@@ -1274,7 +2061,7 @@
       <w:pPr>
         <w:pStyle w:val="Kop1"/>
       </w:pPr>
-      <w:bookmarkStart w:id="3" w:name="_Toc476742180"/>
+      <w:bookmarkStart w:id="3" w:name="_Toc476814844"/>
       <w:r>
         <w:lastRenderedPageBreak/>
         <w:t>1. Achtergronden</w:t>
@@ -1283,7 +2070,23 @@
     </w:p>
     <w:p>
       <w:r>
-        <w:t xml:space="preserve">De locatie’s waar het project zich afspeeld zijn Amersfoort-Noord en Amersfoort-Zuid. Het project heet </w:t>
+        <w:t xml:space="preserve">De </w:t>
+      </w:r>
+      <w:proofErr w:type="spellStart"/>
+      <w:r>
+        <w:t>locatie’s</w:t>
+      </w:r>
+      <w:proofErr w:type="spellEnd"/>
+      <w:r>
+        <w:t xml:space="preserve"> waar het project zich </w:t>
+      </w:r>
+      <w:proofErr w:type="spellStart"/>
+      <w:r>
+        <w:t>afspeeld</w:t>
+      </w:r>
+      <w:proofErr w:type="spellEnd"/>
+      <w:r>
+        <w:t xml:space="preserve"> zijn Amersfoort-Noord en Amersfoort-Zuid. Het project heet </w:t>
       </w:r>
       <w:r>
         <w:rPr>
@@ -1298,14 +2101,38 @@
         <w:t xml:space="preserve"> </w:t>
       </w:r>
       <w:r>
-        <w:t>en is aan Comp-U-Service gegeven door Mark Visser. Mark Visser heeft al een keer eerder met Comp-U-Service gewerkt en heeft daar geen goede herinneringen aan omdat er weinig communicatie was en de applicatie’s aan het einde werkten niet zoals ze zouden moeten werken.</w:t>
+        <w:t xml:space="preserve">en is aan </w:t>
+      </w:r>
+      <w:proofErr w:type="spellStart"/>
+      <w:r>
+        <w:t>Comp</w:t>
+      </w:r>
+      <w:proofErr w:type="spellEnd"/>
+      <w:r>
+        <w:t xml:space="preserve">-U-Service gegeven door Mark Visser. Mark Visser heeft al een keer eerder met </w:t>
+      </w:r>
+      <w:proofErr w:type="spellStart"/>
+      <w:r>
+        <w:t>Comp</w:t>
+      </w:r>
+      <w:proofErr w:type="spellEnd"/>
+      <w:r>
+        <w:t xml:space="preserve">-U-Service gewerkt en heeft daar geen goede herinneringen aan omdat er weinig communicatie was en de </w:t>
+      </w:r>
+      <w:proofErr w:type="spellStart"/>
+      <w:r>
+        <w:t>applicatie’s</w:t>
+      </w:r>
+      <w:proofErr w:type="spellEnd"/>
+      <w:r>
+        <w:t xml:space="preserve"> aan het einde werkten niet zoals ze zouden moeten werken.</w:t>
       </w:r>
     </w:p>
     <w:p>
       <w:pPr>
         <w:pStyle w:val="Kop1"/>
       </w:pPr>
-      <w:bookmarkStart w:id="4" w:name="_Toc476742181"/>
+      <w:bookmarkStart w:id="4" w:name="_Toc476814845"/>
       <w:r>
         <w:t>2. De projectopdracht</w:t>
       </w:r>
@@ -1325,7 +2152,7 @@
       <w:pPr>
         <w:pStyle w:val="Kop1"/>
       </w:pPr>
-      <w:bookmarkStart w:id="5" w:name="_Toc476742182"/>
+      <w:bookmarkStart w:id="5" w:name="_Toc476814846"/>
       <w:r>
         <w:t>3. Projectactiviteiten</w:t>
       </w:r>
@@ -1338,23 +2165,453 @@
     </w:p>
     <w:p>
       <w:pPr>
+        <w:pStyle w:val="Kop3"/>
+        <w:sectPr>
+          <w:footerReference w:type="even" r:id="rId11"/>
+          <w:footerReference w:type="default" r:id="rId12"/>
+          <w:pgSz w:w="11907" w:h="16839" w:code="9"/>
+          <w:pgMar w:top="1440" w:right="1800" w:bottom="1440" w:left="1800" w:header="720" w:footer="720" w:gutter="0"/>
+          <w:pgNumType w:start="0"/>
+          <w:cols w:space="720"/>
+          <w:titlePg/>
+          <w:docGrid w:linePitch="360"/>
+        </w:sectPr>
+      </w:pPr>
+    </w:p>
+    <w:p>
+      <w:pPr>
+        <w:pStyle w:val="Kop3"/>
+      </w:pPr>
+      <w:bookmarkStart w:id="6" w:name="_Toc476814847"/>
+      <w:r>
+        <w:t>Vooronderzoek</w:t>
+      </w:r>
+      <w:bookmarkEnd w:id="6"/>
+    </w:p>
+    <w:p>
+      <w:pPr>
+        <w:pStyle w:val="Lijstalinea"/>
+        <w:numPr>
+          <w:ilvl w:val="0"/>
+          <w:numId w:val="11"/>
+        </w:numPr>
+      </w:pPr>
+      <w:r>
+        <w:t>Interview</w:t>
+      </w:r>
+    </w:p>
+    <w:p>
+      <w:pPr>
+        <w:pStyle w:val="Lijstalinea"/>
+        <w:numPr>
+          <w:ilvl w:val="0"/>
+          <w:numId w:val="11"/>
+        </w:numPr>
+      </w:pPr>
+      <w:r>
+        <w:t>Veranderingsanalyse</w:t>
+      </w:r>
+    </w:p>
+    <w:p>
+      <w:pPr>
+        <w:pStyle w:val="Lijstalinea"/>
+        <w:numPr>
+          <w:ilvl w:val="0"/>
+          <w:numId w:val="11"/>
+        </w:numPr>
+      </w:pPr>
+      <w:r>
+        <w:t>Risicoanalyse</w:t>
+      </w:r>
+    </w:p>
+    <w:p>
+      <w:pPr>
+        <w:pStyle w:val="Lijstalinea"/>
+        <w:numPr>
+          <w:ilvl w:val="0"/>
+          <w:numId w:val="11"/>
+        </w:numPr>
+      </w:pPr>
+      <w:r>
+        <w:t>Plan van aanpak</w:t>
+      </w:r>
+    </w:p>
+    <w:p>
+      <w:pPr>
+        <w:pStyle w:val="Lijstalinea"/>
+        <w:numPr>
+          <w:ilvl w:val="0"/>
+          <w:numId w:val="11"/>
+        </w:numPr>
+      </w:pPr>
+      <w:r>
+        <w:t>Implementatieplan</w:t>
+      </w:r>
+    </w:p>
+    <w:p>
+      <w:pPr>
+        <w:pStyle w:val="Lijstalinea"/>
+        <w:numPr>
+          <w:ilvl w:val="0"/>
+          <w:numId w:val="11"/>
+        </w:numPr>
+      </w:pPr>
+      <w:r>
+        <w:t>Participatieplan</w:t>
+      </w:r>
+    </w:p>
+    <w:p>
+      <w:pPr>
+        <w:pStyle w:val="Kop3"/>
+      </w:pPr>
+      <w:bookmarkStart w:id="7" w:name="_Toc476814848"/>
+      <w:r>
+        <w:t>Ontwikkeling</w:t>
+      </w:r>
+      <w:bookmarkEnd w:id="7"/>
+    </w:p>
+    <w:p>
+      <w:pPr>
+        <w:pStyle w:val="Lijstalinea"/>
+        <w:numPr>
+          <w:ilvl w:val="0"/>
+          <w:numId w:val="11"/>
+        </w:numPr>
+      </w:pPr>
+      <w:r>
+        <w:t>Inventarisrapport</w:t>
+      </w:r>
+    </w:p>
+    <w:p>
+      <w:pPr>
+        <w:pStyle w:val="Lijstalinea"/>
+        <w:numPr>
+          <w:ilvl w:val="0"/>
+          <w:numId w:val="11"/>
+        </w:numPr>
+      </w:pPr>
+      <w:r>
+        <w:t>Functioneel ontwerp</w:t>
+      </w:r>
+    </w:p>
+    <w:p>
+      <w:pPr>
+        <w:pStyle w:val="Lijstalinea"/>
+        <w:numPr>
+          <w:ilvl w:val="0"/>
+          <w:numId w:val="11"/>
+        </w:numPr>
+      </w:pPr>
+      <w:r>
+        <w:t>Technisch ontwerp</w:t>
+      </w:r>
+    </w:p>
+    <w:p>
+      <w:pPr>
+        <w:pStyle w:val="Lijstalinea"/>
+        <w:numPr>
+          <w:ilvl w:val="0"/>
+          <w:numId w:val="11"/>
+        </w:numPr>
+      </w:pPr>
+      <w:r>
+        <w:t>Testplan</w:t>
+      </w:r>
+    </w:p>
+    <w:p>
+      <w:pPr>
+        <w:pStyle w:val="Lijstalinea"/>
+        <w:numPr>
+          <w:ilvl w:val="0"/>
+          <w:numId w:val="11"/>
+        </w:numPr>
+      </w:pPr>
+      <w:r>
+        <w:t>Proefopstelling</w:t>
+      </w:r>
+    </w:p>
+    <w:p>
+      <w:pPr>
+        <w:pStyle w:val="Lijstalinea"/>
+        <w:numPr>
+          <w:ilvl w:val="0"/>
+          <w:numId w:val="11"/>
+        </w:numPr>
+      </w:pPr>
+      <w:r>
+        <w:t>Testrapport</w:t>
+      </w:r>
+    </w:p>
+    <w:p>
+      <w:pPr>
+        <w:pStyle w:val="Lijstalinea"/>
+        <w:numPr>
+          <w:ilvl w:val="0"/>
+          <w:numId w:val="11"/>
+        </w:numPr>
+      </w:pPr>
+      <w:r>
+        <w:t>Demonstratieversie</w:t>
+      </w:r>
+    </w:p>
+    <w:p>
+      <w:pPr>
+        <w:pStyle w:val="Lijstalinea"/>
+        <w:numPr>
+          <w:ilvl w:val="0"/>
+          <w:numId w:val="11"/>
+        </w:numPr>
+      </w:pPr>
+      <w:r>
+        <w:t>Terugkoppeling</w:t>
+      </w:r>
+    </w:p>
+    <w:p>
+      <w:pPr>
+        <w:pStyle w:val="Kop3"/>
+      </w:pPr>
+      <w:bookmarkStart w:id="8" w:name="_Toc476814849"/>
+      <w:r>
+        <w:t>Implementatie</w:t>
+      </w:r>
+      <w:bookmarkEnd w:id="8"/>
+    </w:p>
+    <w:p>
+      <w:pPr>
+        <w:pStyle w:val="Lijstalinea"/>
+        <w:numPr>
+          <w:ilvl w:val="0"/>
+          <w:numId w:val="11"/>
+        </w:numPr>
+      </w:pPr>
+      <w:r>
+        <w:t>Hanleidingen</w:t>
+      </w:r>
+    </w:p>
+    <w:p>
+      <w:pPr>
+        <w:pStyle w:val="Lijstalinea"/>
+        <w:numPr>
+          <w:ilvl w:val="0"/>
+          <w:numId w:val="11"/>
+        </w:numPr>
+      </w:pPr>
+      <w:r>
+        <w:t>Acceptatietest + resultaten</w:t>
+      </w:r>
+    </w:p>
+    <w:p>
+      <w:pPr>
+        <w:pStyle w:val="Lijstalinea"/>
+        <w:numPr>
+          <w:ilvl w:val="0"/>
+          <w:numId w:val="11"/>
+        </w:numPr>
+      </w:pPr>
+      <w:r>
+        <w:t>Incident- en wijzigingsbeheer</w:t>
+      </w:r>
+    </w:p>
+    <w:p>
+      <w:pPr>
+        <w:pStyle w:val="Lijstalinea"/>
+        <w:numPr>
+          <w:ilvl w:val="0"/>
+          <w:numId w:val="11"/>
+        </w:numPr>
+      </w:pPr>
+      <w:r>
+        <w:t>Draaiboek</w:t>
+      </w:r>
+    </w:p>
+    <w:p>
+      <w:pPr>
+        <w:pStyle w:val="Lijstalinea"/>
+        <w:numPr>
+          <w:ilvl w:val="0"/>
+          <w:numId w:val="11"/>
+        </w:numPr>
+      </w:pPr>
+      <w:r>
+        <w:t>Opleidingsplan</w:t>
+      </w:r>
+      <w:r>
+        <w:t xml:space="preserve"> </w:t>
+      </w:r>
+    </w:p>
+    <w:p>
+      <w:pPr>
+        <w:pStyle w:val="Lijstalinea"/>
+        <w:numPr>
+          <w:ilvl w:val="0"/>
+          <w:numId w:val="11"/>
+        </w:numPr>
+      </w:pPr>
+      <w:r>
+        <w:t>Conversie</w:t>
+      </w:r>
+    </w:p>
+    <w:p>
+      <w:pPr>
+        <w:pStyle w:val="Lijstalinea"/>
+        <w:numPr>
+          <w:ilvl w:val="0"/>
+          <w:numId w:val="11"/>
+        </w:numPr>
+      </w:pPr>
+      <w:r>
+        <w:t>Workshop</w:t>
+      </w:r>
+    </w:p>
+    <w:p>
+      <w:pPr>
+        <w:pStyle w:val="Kop3"/>
+      </w:pPr>
+      <w:bookmarkStart w:id="9" w:name="_Toc476814850"/>
+      <w:r>
+        <w:t>Afsluiting</w:t>
+      </w:r>
+      <w:bookmarkEnd w:id="9"/>
+    </w:p>
+    <w:p>
+      <w:pPr>
+        <w:pStyle w:val="Lijstalinea"/>
+        <w:numPr>
+          <w:ilvl w:val="0"/>
+          <w:numId w:val="11"/>
+        </w:numPr>
+      </w:pPr>
+      <w:r>
+        <w:t>Evaluatieverslag</w:t>
+      </w:r>
+    </w:p>
+    <w:p>
+      <w:pPr>
+        <w:pStyle w:val="Lijstalinea"/>
+        <w:numPr>
+          <w:ilvl w:val="0"/>
+          <w:numId w:val="11"/>
+        </w:numPr>
+      </w:pPr>
+      <w:r>
+        <w:t>Voorraadbeheersysteem</w:t>
+      </w:r>
+    </w:p>
+    <w:p>
+      <w:pPr>
+        <w:pStyle w:val="Lijstalinea"/>
+        <w:numPr>
+          <w:ilvl w:val="0"/>
+          <w:numId w:val="11"/>
+        </w:numPr>
+      </w:pPr>
+      <w:r>
+        <w:t>E-</w:t>
+      </w:r>
+      <w:proofErr w:type="spellStart"/>
+      <w:r>
+        <w:t>learning</w:t>
+      </w:r>
+      <w:proofErr w:type="spellEnd"/>
+      <w:r>
+        <w:t xml:space="preserve"> CMS</w:t>
+      </w:r>
+    </w:p>
+    <w:p>
+      <w:pPr>
+        <w:pStyle w:val="Lijstalinea"/>
+        <w:numPr>
+          <w:ilvl w:val="0"/>
+          <w:numId w:val="11"/>
+        </w:numPr>
+      </w:pPr>
+      <w:r>
+        <w:t>E-</w:t>
+      </w:r>
+      <w:proofErr w:type="spellStart"/>
+      <w:r>
+        <w:t>learning</w:t>
+      </w:r>
+      <w:proofErr w:type="spellEnd"/>
+      <w:r>
+        <w:t xml:space="preserve"> applicatie</w:t>
+      </w:r>
+      <w:r>
+        <w:t xml:space="preserve"> </w:t>
+      </w:r>
+    </w:p>
+    <w:p>
+      <w:pPr>
+        <w:pStyle w:val="Lijstalinea"/>
+        <w:numPr>
+          <w:ilvl w:val="0"/>
+          <w:numId w:val="11"/>
+        </w:numPr>
+      </w:pPr>
+      <w:r>
+        <w:t>Projectarchief</w:t>
+      </w:r>
+    </w:p>
+    <w:p>
+      <w:pPr>
+        <w:pStyle w:val="Lijstalinea"/>
+        <w:numPr>
+          <w:ilvl w:val="0"/>
+          <w:numId w:val="11"/>
+        </w:numPr>
+      </w:pPr>
+      <w:r>
+        <w:t>Presentatie en demonstratie</w:t>
+      </w:r>
+    </w:p>
+    <w:p>
+      <w:pPr>
+        <w:pStyle w:val="Lijstalinea"/>
+        <w:numPr>
+          <w:ilvl w:val="0"/>
+          <w:numId w:val="11"/>
+        </w:numPr>
+      </w:pPr>
+      <w:r>
+        <w:t>Toelichting vervolgtraject</w:t>
+      </w:r>
+    </w:p>
+    <w:p>
+      <w:pPr>
+        <w:sectPr>
+          <w:type w:val="continuous"/>
+          <w:pgSz w:w="11907" w:h="16839" w:code="9"/>
+          <w:pgMar w:top="1440" w:right="1800" w:bottom="1440" w:left="1800" w:header="720" w:footer="720" w:gutter="0"/>
+          <w:pgNumType w:start="0"/>
+          <w:cols w:num="2" w:space="720"/>
+          <w:titlePg/>
+          <w:docGrid w:linePitch="360"/>
+        </w:sectPr>
+      </w:pPr>
+    </w:p>
+    <w:p/>
+    <w:p>
+      <w:pPr>
         <w:pStyle w:val="Kop1"/>
       </w:pPr>
-      <w:bookmarkStart w:id="6" w:name="_Toc476742183"/>
-      <w:r>
-        <w:t>4. ?</w:t>
-      </w:r>
-      <w:bookmarkEnd w:id="6"/>
+      <w:bookmarkStart w:id="10" w:name="_Toc476814851"/>
+      <w:r>
+        <w:t xml:space="preserve">4. </w:t>
+      </w:r>
+      <w:r>
+        <w:t>Project grenzen</w:t>
+      </w:r>
+      <w:bookmarkEnd w:id="10"/>
     </w:p>
     <w:p>
       <w:pPr>
         <w:pStyle w:val="Kop1"/>
       </w:pPr>
-      <w:bookmarkStart w:id="7" w:name="_Toc476742184"/>
+      <w:bookmarkStart w:id="11" w:name="_Toc476814852"/>
       <w:r>
         <w:t>5. De producten</w:t>
       </w:r>
-      <w:bookmarkEnd w:id="7"/>
+      <w:bookmarkEnd w:id="11"/>
     </w:p>
     <w:p>
       <w:r>
@@ -1442,7 +2699,16 @@
         <w:jc w:val="left"/>
       </w:pPr>
       <w:r>
-        <w:t>E-learning App</w:t>
+        <w:lastRenderedPageBreak/>
+        <w:t>E-</w:t>
+      </w:r>
+      <w:proofErr w:type="spellStart"/>
+      <w:r>
+        <w:t>learning</w:t>
+      </w:r>
+      <w:proofErr w:type="spellEnd"/>
+      <w:r>
+        <w:t xml:space="preserve"> App</w:t>
       </w:r>
     </w:p>
     <w:p>
@@ -1503,22 +2769,54 @@
     </w:p>
     <w:p>
       <w:r>
-        <w:t>Het eindproduct wat we moeten maken is een groot samenwerken systeem met applicaties die met elkaar samenwerken en via de conversiedatabase werken. De tussenproducten die daarvoor op het einde het belangrijkste zijn zijn de conversiedatabase, de parkeerterreinapplicatie, de voorraadbeheer applicatie en de E-learning App.</w:t>
-      </w:r>
-    </w:p>
-    <w:p>
-      <w:bookmarkStart w:id="8" w:name="_Toc476742185"/>
+        <w:t xml:space="preserve">Het eindproduct wat we moeten maken is een groot samenwerken systeem met applicaties die met elkaar samenwerken en via de conversiedatabase werken. De tussenproducten die daarvoor op het einde het belangrijkste zijn </w:t>
+      </w:r>
+      <w:proofErr w:type="spellStart"/>
+      <w:r>
+        <w:t>zijn</w:t>
+      </w:r>
+      <w:proofErr w:type="spellEnd"/>
+      <w:r>
+        <w:t xml:space="preserve"> de conversiedatabase, de parkeerterreinapplicatie, de voorraadbeheer applicatie en de E-</w:t>
+      </w:r>
+      <w:proofErr w:type="spellStart"/>
+      <w:r>
+        <w:t>learning</w:t>
+      </w:r>
+      <w:proofErr w:type="spellEnd"/>
+      <w:r>
+        <w:t xml:space="preserve"> App.</w:t>
+      </w:r>
+    </w:p>
+    <w:p>
+      <w:bookmarkStart w:id="12" w:name="_Toc476814853"/>
       <w:r>
         <w:rPr>
           <w:rStyle w:val="Kop1Char"/>
         </w:rPr>
         <w:t>6. Kwaliteit</w:t>
       </w:r>
-      <w:bookmarkEnd w:id="8"/>
-    </w:p>
-    <w:p>
-      <w:r>
-        <w:t>De kwaliteit van de eind- en tussenproducten zal goed moeten zijn en werkend. De belangrijkste producten zijn de onderhoudsprocedure, de parkeerterreinapplicatie,  de voorraadbeheer en de E-learning app. Deze zullen de hoogste kwaliteit hebben en zullen ook veel worden gebruikt na de afsluiting van het project. De manieren waarmee we de kwaliteit gaan waarborgen zijn een testplan per applicatie en een acceptatietest.</w:t>
+      <w:bookmarkEnd w:id="12"/>
+    </w:p>
+    <w:p>
+      <w:r>
+        <w:t xml:space="preserve">De kwaliteit van de eind- en tussenproducten zal goed moeten zijn en werkend. De belangrijkste producten zijn de onderhoudsprocedure, de </w:t>
+      </w:r>
+      <w:proofErr w:type="gramStart"/>
+      <w:r>
+        <w:t>parkeerterreinapplicatie,  de</w:t>
+      </w:r>
+      <w:proofErr w:type="gramEnd"/>
+      <w:r>
+        <w:t xml:space="preserve"> voorraadbeheer en de E-</w:t>
+      </w:r>
+      <w:proofErr w:type="spellStart"/>
+      <w:r>
+        <w:t>learning</w:t>
+      </w:r>
+      <w:proofErr w:type="spellEnd"/>
+      <w:r>
+        <w:t xml:space="preserve"> app. Deze zullen de hoogste kwaliteit hebben en zullen ook veel worden gebruikt na de afsluiting van het project. De manieren waarmee we de kwaliteit gaan waarborgen zijn een testplan per applicatie en een acceptatietest.</w:t>
       </w:r>
     </w:p>
     <w:p>
@@ -1533,7 +2831,7 @@
       <w:pPr>
         <w:pStyle w:val="Kop1"/>
       </w:pPr>
-      <w:bookmarkStart w:id="9" w:name="_Toc476742186"/>
+      <w:bookmarkStart w:id="13" w:name="_Toc476814854"/>
       <w:r>
         <w:lastRenderedPageBreak/>
         <w:t>7</w:t>
@@ -1544,7 +2842,7 @@
       <w:r>
         <w:t>Projectorganisatie</w:t>
       </w:r>
-      <w:bookmarkEnd w:id="9"/>
+      <w:bookmarkEnd w:id="13"/>
     </w:p>
     <w:p>
       <w:r>
@@ -1559,7 +2857,15 @@
     </w:p>
     <w:p>
       <w:r>
-        <w:t xml:space="preserve">Het project bestaat uit 10 verschillende onderdelen: implementatie, conversie, onderhoudsprocedures, parkeerterrein, voorraadbeheer, e-learning </w:t>
+        <w:t>Het project bestaat uit 10 verschillende onderdelen: implementatie, conversie, onderhoudsprocedures, parkeerterrein, voorraadbeheer, e-</w:t>
+      </w:r>
+      <w:proofErr w:type="spellStart"/>
+      <w:r>
+        <w:t>learning</w:t>
+      </w:r>
+      <w:proofErr w:type="spellEnd"/>
+      <w:r>
+        <w:t xml:space="preserve"> </w:t>
       </w:r>
       <w:r>
         <w:t>a</w:t>
@@ -1881,7 +3187,15 @@
               <w:cnfStyle w:val="000000000000" w:firstRow="0" w:lastRow="0" w:firstColumn="0" w:lastColumn="0" w:oddVBand="0" w:evenVBand="0" w:oddHBand="0" w:evenHBand="0" w:firstRowFirstColumn="0" w:firstRowLastColumn="0" w:lastRowFirstColumn="0" w:lastRowLastColumn="0"/>
             </w:pPr>
             <w:r>
-              <w:t>E-learning App</w:t>
+              <w:t>E-</w:t>
+            </w:r>
+            <w:proofErr w:type="spellStart"/>
+            <w:r>
+              <w:t>learning</w:t>
+            </w:r>
+            <w:proofErr w:type="spellEnd"/>
+            <w:r>
+              <w:t xml:space="preserve"> App</w:t>
             </w:r>
           </w:p>
           <w:p>
@@ -1906,9 +3220,11 @@
               </w:numPr>
               <w:cnfStyle w:val="000000000000" w:firstRow="0" w:lastRow="0" w:firstColumn="0" w:lastColumn="0" w:oddVBand="0" w:evenVBand="0" w:oddHBand="0" w:evenHBand="0" w:firstRowFirstColumn="0" w:firstRowLastColumn="0" w:lastRowFirstColumn="0" w:lastRowLastColumn="0"/>
             </w:pPr>
+            <w:proofErr w:type="spellStart"/>
             <w:r>
               <w:t>Ondehoudsprocedures</w:t>
             </w:r>
+            <w:proofErr w:type="spellEnd"/>
             <w:r>
               <w:br/>
             </w:r>
@@ -1964,7 +3280,23 @@
                 <w:color w:val="262626" w:themeColor="text1" w:themeTint="D9"/>
                 <w:sz w:val="20"/>
               </w:rPr>
-              <w:t>Michael van den Heuvel:</w:t>
+              <w:t xml:space="preserve">Michael van den </w:t>
+            </w:r>
+            <w:proofErr w:type="spellStart"/>
+            <w:r>
+              <w:rPr>
+                <w:color w:val="262626" w:themeColor="text1" w:themeTint="D9"/>
+                <w:sz w:val="20"/>
+              </w:rPr>
+              <w:t>Heuvel</w:t>
+            </w:r>
+            <w:proofErr w:type="spellEnd"/>
+            <w:r>
+              <w:rPr>
+                <w:color w:val="262626" w:themeColor="text1" w:themeTint="D9"/>
+                <w:sz w:val="20"/>
+              </w:rPr>
+              <w:t>:</w:t>
             </w:r>
           </w:p>
         </w:tc>
@@ -1979,7 +3311,7 @@
                 <w:szCs w:val="20"/>
               </w:rPr>
             </w:pPr>
-            <w:hyperlink r:id="rId11" w:history="1">
+            <w:hyperlink r:id="rId13" w:history="1">
               <w:r>
                 <w:rPr>
                   <w:rStyle w:val="Hyperlink"/>
@@ -2044,7 +3376,7 @@
                 <w:szCs w:val="20"/>
               </w:rPr>
             </w:pPr>
-            <w:hyperlink r:id="rId12" w:history="1">
+            <w:hyperlink r:id="rId14" w:history="1">
               <w:r>
                 <w:rPr>
                   <w:rStyle w:val="Hyperlink"/>
@@ -2109,7 +3441,7 @@
                 <w:szCs w:val="20"/>
               </w:rPr>
             </w:pPr>
-            <w:hyperlink r:id="rId13" w:history="1">
+            <w:hyperlink r:id="rId15" w:history="1">
               <w:r>
                 <w:rPr>
                   <w:rStyle w:val="Hyperlink"/>
@@ -2140,6 +3472,9 @@
         </w:tc>
       </w:tr>
       <w:tr>
+        <w:trPr>
+          <w:trHeight w:val="87"/>
+        </w:trPr>
         <w:tc>
           <w:tcPr>
             <w:tcW w:w="4135" w:type="dxa"/>
@@ -2171,7 +3506,7 @@
                 <w:szCs w:val="20"/>
               </w:rPr>
             </w:pPr>
-            <w:hyperlink r:id="rId14" w:history="1">
+            <w:hyperlink r:id="rId16" w:history="1">
               <w:r>
                 <w:rPr>
                   <w:rStyle w:val="Hyperlink"/>
@@ -2215,14 +3550,1112 @@
         <w:t xml:space="preserve"> </w:t>
       </w:r>
     </w:p>
+    <w:p>
+      <w:pPr>
+        <w:jc w:val="left"/>
+        <w:rPr>
+          <w:lang w:val="en-GB"/>
+        </w:rPr>
+      </w:pPr>
+      <w:r>
+        <w:rPr>
+          <w:lang w:val="en-GB"/>
+        </w:rPr>
+        <w:br w:type="page"/>
+      </w:r>
+    </w:p>
+    <w:p>
+      <w:pPr>
+        <w:pStyle w:val="Kop1"/>
+      </w:pPr>
+      <w:bookmarkStart w:id="14" w:name="_Toc476814855"/>
+      <w:r>
+        <w:lastRenderedPageBreak/>
+        <w:t>8. Planning</w:t>
+      </w:r>
+      <w:bookmarkEnd w:id="14"/>
+    </w:p>
+    <w:p/>
+    <w:p>
+      <w:pPr>
+        <w:pStyle w:val="Kop1"/>
+      </w:pPr>
+      <w:bookmarkStart w:id="15" w:name="_Toc476814856"/>
+      <w:r>
+        <w:t>9. Kosten en baten</w:t>
+      </w:r>
+      <w:bookmarkEnd w:id="15"/>
+    </w:p>
+    <w:p/>
+    <w:p>
+      <w:pPr>
+        <w:pStyle w:val="Kop1"/>
+      </w:pPr>
+      <w:bookmarkStart w:id="16" w:name="_Toc476814857"/>
+      <w:r>
+        <w:t>10. Risico’s</w:t>
+      </w:r>
+      <w:bookmarkEnd w:id="16"/>
+    </w:p>
+    <w:p>
+      <w:pPr>
+        <w:pStyle w:val="Kop3"/>
+      </w:pPr>
+      <w:bookmarkStart w:id="17" w:name="_Toc475002261"/>
+      <w:bookmarkStart w:id="18" w:name="_Toc476814858"/>
+      <w:r>
+        <w:t>Mogelijke omstandigheden</w:t>
+      </w:r>
+      <w:bookmarkEnd w:id="17"/>
+      <w:bookmarkEnd w:id="18"/>
+    </w:p>
+    <w:p>
+      <w:r>
+        <w:t xml:space="preserve">Het is belangrijk om van tevoren goed na te denken over de mogelijke valkuilen die op kunnen treden tijdens het traject. Een goede voorbereiding zal leiden tot een soepele voortgang. </w:t>
+      </w:r>
+    </w:p>
+    <w:p>
+      <w:r>
+        <w:rPr>
+          <w:b/>
+        </w:rPr>
+        <w:t>Communicatie</w:t>
+      </w:r>
+      <w:r>
+        <w:rPr>
+          <w:b/>
+        </w:rPr>
+        <w:br/>
+      </w:r>
+      <w:r>
+        <w:t>Het is van belang dat we tijdens de projecten goed communiceren met elkaar. Een van de meest voorkomende valkuilen tijdens het ontwikkelen van software, is de communicatie. Ons team vindt het van belang om over meerdere contactpersonen te beschikken. Hierdoor zorgen we dat we op een lijn zitten met elkaar. Een terugkoppeling na een vergadering is een goed moment om te controleren of alles goed is aangekomen. Na een vergadering zal ons team een uitgewerkte notulen doorsturen. Het is aan de klant om deze door te nemen om te kijken of de informatie juist is.</w:t>
+      </w:r>
+    </w:p>
+    <w:p>
+      <w:r>
+        <w:rPr>
+          <w:b/>
+        </w:rPr>
+        <w:t>Tijd</w:t>
+      </w:r>
+      <w:r>
+        <w:rPr>
+          <w:b/>
+        </w:rPr>
+        <w:br/>
+      </w:r>
+      <w:r>
+        <w:t xml:space="preserve">De projecten bestaan uit allerlei taken die in de loop van tijd af moeten zijn. Het is aan het team om planningen te maken om ervoor te zorgen dat alles binnen de einddatum af is. Het team zal gebruik maken van software als ondersteuning van de taken. </w:t>
+      </w:r>
+    </w:p>
+    <w:p>
+      <w:r>
+        <w:rPr>
+          <w:b/>
+        </w:rPr>
+        <w:t>Afspraken</w:t>
+      </w:r>
+      <w:r>
+        <w:rPr>
+          <w:b/>
+        </w:rPr>
+        <w:br/>
+      </w:r>
+      <w:r>
+        <w:t>Ons team bestaat uit 4 personen die samenwerken aan de projecten. Het is de bedoeling dat ieder zich aan de afspraken houdt, maar het kan een keer voorkomen dat er iets voorvalt. Dit kan nadelig zijn wanneer andere teamleden afhangen van de afspraak.</w:t>
+      </w:r>
+    </w:p>
+    <w:p>
+      <w:pPr>
+        <w:jc w:val="left"/>
+        <w:rPr>
+          <w:rFonts w:asciiTheme="majorHAnsi" w:eastAsiaTheme="majorEastAsia" w:hAnsiTheme="majorHAnsi" w:cstheme="majorBidi"/>
+          <w:color w:val="7C9163" w:themeColor="accent1" w:themeShade="BF"/>
+          <w:sz w:val="32"/>
+          <w:szCs w:val="32"/>
+        </w:rPr>
+      </w:pPr>
+      <w:bookmarkStart w:id="19" w:name="_Toc475002262"/>
+      <w:r>
+        <w:br w:type="page"/>
+      </w:r>
+    </w:p>
+    <w:p>
+      <w:pPr>
+        <w:pStyle w:val="Kop3"/>
+      </w:pPr>
+      <w:bookmarkStart w:id="20" w:name="_Toc476814859"/>
+      <w:bookmarkEnd w:id="19"/>
+      <w:r>
+        <w:lastRenderedPageBreak/>
+        <w:t>Risicoschatting</w:t>
+      </w:r>
+      <w:bookmarkEnd w:id="20"/>
+    </w:p>
+    <w:tbl>
+      <w:tblPr>
+        <w:tblStyle w:val="Lijsttabel3-Accent2"/>
+        <w:tblpPr w:leftFromText="180" w:rightFromText="180" w:vertAnchor="text" w:horzAnchor="margin" w:tblpY="1593"/>
+        <w:tblW w:w="8364" w:type="dxa"/>
+        <w:tblLook w:val="04A0" w:firstRow="1" w:lastRow="0" w:firstColumn="1" w:lastColumn="0" w:noHBand="0" w:noVBand="1"/>
+      </w:tblPr>
+      <w:tblGrid>
+        <w:gridCol w:w="3969"/>
+        <w:gridCol w:w="2552"/>
+        <w:gridCol w:w="1843"/>
+      </w:tblGrid>
+      <w:tr>
+        <w:trPr>
+          <w:cnfStyle w:val="100000000000" w:firstRow="1" w:lastRow="0" w:firstColumn="0" w:lastColumn="0" w:oddVBand="0" w:evenVBand="0" w:oddHBand="0" w:evenHBand="0" w:firstRowFirstColumn="0" w:firstRowLastColumn="0" w:lastRowFirstColumn="0" w:lastRowLastColumn="0"/>
+          <w:trHeight w:val="300"/>
+        </w:trPr>
+        <w:tc>
+          <w:tcPr>
+            <w:cnfStyle w:val="001000000100" w:firstRow="0" w:lastRow="0" w:firstColumn="1" w:lastColumn="0" w:oddVBand="0" w:evenVBand="0" w:oddHBand="0" w:evenHBand="0" w:firstRowFirstColumn="1" w:firstRowLastColumn="0" w:lastRowFirstColumn="0" w:lastRowLastColumn="0"/>
+            <w:tcW w:w="3969" w:type="dxa"/>
+            <w:noWrap/>
+            <w:hideMark/>
+          </w:tcPr>
+          <w:p>
+            <w:pPr>
+              <w:spacing w:before="0"/>
+              <w:jc w:val="left"/>
+              <w:rPr>
+                <w:rFonts w:ascii="Calibri" w:eastAsia="Times New Roman" w:hAnsi="Calibri" w:cs="Calibri"/>
+                <w:b w:val="0"/>
+                <w:color w:val="FFFFFF"/>
+                <w:sz w:val="22"/>
+                <w:szCs w:val="22"/>
+                <w:lang w:eastAsia="en-GB"/>
+              </w:rPr>
+            </w:pPr>
+            <w:r>
+              <w:rPr>
+                <w:rFonts w:ascii="Calibri" w:eastAsia="Times New Roman" w:hAnsi="Calibri" w:cs="Calibri"/>
+                <w:b w:val="0"/>
+                <w:color w:val="FFFFFF"/>
+                <w:sz w:val="22"/>
+                <w:szCs w:val="22"/>
+                <w:lang w:eastAsia="en-GB"/>
+              </w:rPr>
+              <w:t>Categorie</w:t>
+            </w:r>
+          </w:p>
+        </w:tc>
+        <w:tc>
+          <w:tcPr>
+            <w:tcW w:w="2552" w:type="dxa"/>
+            <w:noWrap/>
+            <w:hideMark/>
+          </w:tcPr>
+          <w:p>
+            <w:pPr>
+              <w:spacing w:before="0"/>
+              <w:jc w:val="left"/>
+              <w:cnfStyle w:val="100000000000" w:firstRow="1" w:lastRow="0" w:firstColumn="0" w:lastColumn="0" w:oddVBand="0" w:evenVBand="0" w:oddHBand="0" w:evenHBand="0" w:firstRowFirstColumn="0" w:firstRowLastColumn="0" w:lastRowFirstColumn="0" w:lastRowLastColumn="0"/>
+              <w:rPr>
+                <w:rFonts w:ascii="Calibri" w:eastAsia="Times New Roman" w:hAnsi="Calibri" w:cs="Calibri"/>
+                <w:b w:val="0"/>
+                <w:color w:val="FFFFFF"/>
+                <w:sz w:val="22"/>
+                <w:szCs w:val="22"/>
+                <w:lang w:eastAsia="en-GB"/>
+              </w:rPr>
+            </w:pPr>
+            <w:r>
+              <w:rPr>
+                <w:rFonts w:ascii="Calibri" w:eastAsia="Times New Roman" w:hAnsi="Calibri" w:cs="Calibri"/>
+                <w:b w:val="0"/>
+                <w:color w:val="FFFFFF"/>
+                <w:sz w:val="22"/>
+                <w:szCs w:val="22"/>
+                <w:lang w:eastAsia="en-GB"/>
+              </w:rPr>
+              <w:t>Maximaal aantal punten</w:t>
+            </w:r>
+          </w:p>
+        </w:tc>
+        <w:tc>
+          <w:tcPr>
+            <w:tcW w:w="1843" w:type="dxa"/>
+            <w:noWrap/>
+            <w:hideMark/>
+          </w:tcPr>
+          <w:p>
+            <w:pPr>
+              <w:spacing w:before="0"/>
+              <w:jc w:val="left"/>
+              <w:cnfStyle w:val="100000000000" w:firstRow="1" w:lastRow="0" w:firstColumn="0" w:lastColumn="0" w:oddVBand="0" w:evenVBand="0" w:oddHBand="0" w:evenHBand="0" w:firstRowFirstColumn="0" w:firstRowLastColumn="0" w:lastRowFirstColumn="0" w:lastRowLastColumn="0"/>
+              <w:rPr>
+                <w:rFonts w:ascii="Calibri" w:eastAsia="Times New Roman" w:hAnsi="Calibri" w:cs="Calibri"/>
+                <w:b w:val="0"/>
+                <w:color w:val="FFFFFF"/>
+                <w:sz w:val="22"/>
+                <w:szCs w:val="22"/>
+                <w:lang w:eastAsia="en-GB"/>
+              </w:rPr>
+            </w:pPr>
+            <w:r>
+              <w:rPr>
+                <w:rFonts w:ascii="Calibri" w:eastAsia="Times New Roman" w:hAnsi="Calibri" w:cs="Calibri"/>
+                <w:b w:val="0"/>
+                <w:color w:val="FFFFFF"/>
+                <w:sz w:val="22"/>
+                <w:szCs w:val="22"/>
+                <w:lang w:eastAsia="en-GB"/>
+              </w:rPr>
+              <w:t>Behaalde punten</w:t>
+            </w:r>
+          </w:p>
+        </w:tc>
+      </w:tr>
+      <w:tr>
+        <w:trPr>
+          <w:cnfStyle w:val="000000100000" w:firstRow="0" w:lastRow="0" w:firstColumn="0" w:lastColumn="0" w:oddVBand="0" w:evenVBand="0" w:oddHBand="1" w:evenHBand="0" w:firstRowFirstColumn="0" w:firstRowLastColumn="0" w:lastRowFirstColumn="0" w:lastRowLastColumn="0"/>
+          <w:trHeight w:val="300"/>
+        </w:trPr>
+        <w:tc>
+          <w:tcPr>
+            <w:cnfStyle w:val="001000000000" w:firstRow="0" w:lastRow="0" w:firstColumn="1" w:lastColumn="0" w:oddVBand="0" w:evenVBand="0" w:oddHBand="0" w:evenHBand="0" w:firstRowFirstColumn="0" w:firstRowLastColumn="0" w:lastRowFirstColumn="0" w:lastRowLastColumn="0"/>
+            <w:tcW w:w="3969" w:type="dxa"/>
+            <w:noWrap/>
+            <w:hideMark/>
+          </w:tcPr>
+          <w:p>
+            <w:pPr>
+              <w:spacing w:before="0"/>
+              <w:jc w:val="left"/>
+              <w:rPr>
+                <w:rFonts w:ascii="Calibri" w:eastAsia="Times New Roman" w:hAnsi="Calibri" w:cs="Calibri"/>
+                <w:b w:val="0"/>
+                <w:color w:val="000000"/>
+                <w:lang w:eastAsia="en-GB"/>
+              </w:rPr>
+            </w:pPr>
+            <w:r>
+              <w:rPr>
+                <w:rFonts w:ascii="Calibri" w:eastAsia="Times New Roman" w:hAnsi="Calibri" w:cs="Calibri"/>
+                <w:b w:val="0"/>
+                <w:color w:val="000000"/>
+                <w:lang w:eastAsia="en-GB"/>
+              </w:rPr>
+              <w:t>Tijdsfactor</w:t>
+            </w:r>
+          </w:p>
+        </w:tc>
+        <w:tc>
+          <w:tcPr>
+            <w:tcW w:w="2552" w:type="dxa"/>
+            <w:noWrap/>
+            <w:hideMark/>
+          </w:tcPr>
+          <w:p>
+            <w:pPr>
+              <w:spacing w:before="0"/>
+              <w:jc w:val="right"/>
+              <w:cnfStyle w:val="000000100000" w:firstRow="0" w:lastRow="0" w:firstColumn="0" w:lastColumn="0" w:oddVBand="0" w:evenVBand="0" w:oddHBand="1" w:evenHBand="0" w:firstRowFirstColumn="0" w:firstRowLastColumn="0" w:lastRowFirstColumn="0" w:lastRowLastColumn="0"/>
+              <w:rPr>
+                <w:rFonts w:ascii="Calibri" w:eastAsia="Times New Roman" w:hAnsi="Calibri" w:cs="Calibri"/>
+                <w:color w:val="000000"/>
+                <w:lang w:eastAsia="en-GB"/>
+              </w:rPr>
+            </w:pPr>
+            <w:r>
+              <w:rPr>
+                <w:rFonts w:ascii="Calibri" w:eastAsia="Times New Roman" w:hAnsi="Calibri" w:cs="Calibri"/>
+                <w:color w:val="000000"/>
+                <w:lang w:eastAsia="en-GB"/>
+              </w:rPr>
+              <w:t>40</w:t>
+            </w:r>
+          </w:p>
+        </w:tc>
+        <w:tc>
+          <w:tcPr>
+            <w:tcW w:w="1843" w:type="dxa"/>
+            <w:noWrap/>
+            <w:hideMark/>
+          </w:tcPr>
+          <w:p>
+            <w:pPr>
+              <w:spacing w:before="0"/>
+              <w:jc w:val="right"/>
+              <w:cnfStyle w:val="000000100000" w:firstRow="0" w:lastRow="0" w:firstColumn="0" w:lastColumn="0" w:oddVBand="0" w:evenVBand="0" w:oddHBand="1" w:evenHBand="0" w:firstRowFirstColumn="0" w:firstRowLastColumn="0" w:lastRowFirstColumn="0" w:lastRowLastColumn="0"/>
+              <w:rPr>
+                <w:rFonts w:ascii="Calibri" w:eastAsia="Times New Roman" w:hAnsi="Calibri" w:cs="Calibri"/>
+                <w:color w:val="000000"/>
+                <w:lang w:eastAsia="en-GB"/>
+              </w:rPr>
+            </w:pPr>
+            <w:r>
+              <w:rPr>
+                <w:rFonts w:ascii="Calibri" w:eastAsia="Times New Roman" w:hAnsi="Calibri" w:cs="Calibri"/>
+                <w:color w:val="000000"/>
+                <w:lang w:eastAsia="en-GB"/>
+              </w:rPr>
+              <w:t>16</w:t>
+            </w:r>
+          </w:p>
+        </w:tc>
+      </w:tr>
+      <w:tr>
+        <w:trPr>
+          <w:trHeight w:val="300"/>
+        </w:trPr>
+        <w:tc>
+          <w:tcPr>
+            <w:cnfStyle w:val="001000000000" w:firstRow="0" w:lastRow="0" w:firstColumn="1" w:lastColumn="0" w:oddVBand="0" w:evenVBand="0" w:oddHBand="0" w:evenHBand="0" w:firstRowFirstColumn="0" w:firstRowLastColumn="0" w:lastRowFirstColumn="0" w:lastRowLastColumn="0"/>
+            <w:tcW w:w="3969" w:type="dxa"/>
+            <w:noWrap/>
+            <w:hideMark/>
+          </w:tcPr>
+          <w:p>
+            <w:pPr>
+              <w:spacing w:before="0"/>
+              <w:jc w:val="left"/>
+              <w:rPr>
+                <w:rFonts w:ascii="Calibri" w:eastAsia="Times New Roman" w:hAnsi="Calibri" w:cs="Calibri"/>
+                <w:b w:val="0"/>
+                <w:color w:val="000000"/>
+                <w:lang w:eastAsia="en-GB"/>
+              </w:rPr>
+            </w:pPr>
+            <w:r>
+              <w:rPr>
+                <w:rFonts w:ascii="Calibri" w:eastAsia="Times New Roman" w:hAnsi="Calibri" w:cs="Calibri"/>
+                <w:b w:val="0"/>
+                <w:color w:val="000000"/>
+                <w:lang w:eastAsia="en-GB"/>
+              </w:rPr>
+              <w:t>Complexiteit van het project</w:t>
+            </w:r>
+          </w:p>
+        </w:tc>
+        <w:tc>
+          <w:tcPr>
+            <w:tcW w:w="2552" w:type="dxa"/>
+            <w:noWrap/>
+            <w:hideMark/>
+          </w:tcPr>
+          <w:p>
+            <w:pPr>
+              <w:spacing w:before="0"/>
+              <w:jc w:val="right"/>
+              <w:cnfStyle w:val="000000000000" w:firstRow="0" w:lastRow="0" w:firstColumn="0" w:lastColumn="0" w:oddVBand="0" w:evenVBand="0" w:oddHBand="0" w:evenHBand="0" w:firstRowFirstColumn="0" w:firstRowLastColumn="0" w:lastRowFirstColumn="0" w:lastRowLastColumn="0"/>
+              <w:rPr>
+                <w:rFonts w:ascii="Calibri" w:eastAsia="Times New Roman" w:hAnsi="Calibri" w:cs="Calibri"/>
+                <w:color w:val="000000"/>
+                <w:lang w:eastAsia="en-GB"/>
+              </w:rPr>
+            </w:pPr>
+            <w:r>
+              <w:rPr>
+                <w:rFonts w:ascii="Calibri" w:eastAsia="Times New Roman" w:hAnsi="Calibri" w:cs="Calibri"/>
+                <w:color w:val="000000"/>
+                <w:lang w:eastAsia="en-GB"/>
+              </w:rPr>
+              <w:t>80</w:t>
+            </w:r>
+          </w:p>
+        </w:tc>
+        <w:tc>
+          <w:tcPr>
+            <w:tcW w:w="1843" w:type="dxa"/>
+            <w:noWrap/>
+            <w:hideMark/>
+          </w:tcPr>
+          <w:p>
+            <w:pPr>
+              <w:spacing w:before="0"/>
+              <w:jc w:val="right"/>
+              <w:cnfStyle w:val="000000000000" w:firstRow="0" w:lastRow="0" w:firstColumn="0" w:lastColumn="0" w:oddVBand="0" w:evenVBand="0" w:oddHBand="0" w:evenHBand="0" w:firstRowFirstColumn="0" w:firstRowLastColumn="0" w:lastRowFirstColumn="0" w:lastRowLastColumn="0"/>
+              <w:rPr>
+                <w:rFonts w:ascii="Calibri" w:eastAsia="Times New Roman" w:hAnsi="Calibri" w:cs="Calibri"/>
+                <w:color w:val="000000"/>
+                <w:lang w:eastAsia="en-GB"/>
+              </w:rPr>
+            </w:pPr>
+            <w:r>
+              <w:rPr>
+                <w:rFonts w:ascii="Calibri" w:eastAsia="Times New Roman" w:hAnsi="Calibri" w:cs="Calibri"/>
+                <w:color w:val="000000"/>
+                <w:lang w:eastAsia="en-GB"/>
+              </w:rPr>
+              <w:t>67</w:t>
+            </w:r>
+          </w:p>
+        </w:tc>
+      </w:tr>
+      <w:tr>
+        <w:trPr>
+          <w:cnfStyle w:val="000000100000" w:firstRow="0" w:lastRow="0" w:firstColumn="0" w:lastColumn="0" w:oddVBand="0" w:evenVBand="0" w:oddHBand="1" w:evenHBand="0" w:firstRowFirstColumn="0" w:firstRowLastColumn="0" w:lastRowFirstColumn="0" w:lastRowLastColumn="0"/>
+          <w:trHeight w:val="300"/>
+        </w:trPr>
+        <w:tc>
+          <w:tcPr>
+            <w:cnfStyle w:val="001000000000" w:firstRow="0" w:lastRow="0" w:firstColumn="1" w:lastColumn="0" w:oddVBand="0" w:evenVBand="0" w:oddHBand="0" w:evenHBand="0" w:firstRowFirstColumn="0" w:firstRowLastColumn="0" w:lastRowFirstColumn="0" w:lastRowLastColumn="0"/>
+            <w:tcW w:w="3969" w:type="dxa"/>
+            <w:noWrap/>
+            <w:hideMark/>
+          </w:tcPr>
+          <w:p>
+            <w:pPr>
+              <w:spacing w:before="0"/>
+              <w:jc w:val="left"/>
+              <w:rPr>
+                <w:rFonts w:ascii="Calibri" w:eastAsia="Times New Roman" w:hAnsi="Calibri" w:cs="Calibri"/>
+                <w:b w:val="0"/>
+                <w:color w:val="000000"/>
+                <w:lang w:eastAsia="en-GB"/>
+              </w:rPr>
+            </w:pPr>
+            <w:r>
+              <w:rPr>
+                <w:rFonts w:ascii="Calibri" w:eastAsia="Times New Roman" w:hAnsi="Calibri" w:cs="Calibri"/>
+                <w:b w:val="0"/>
+                <w:color w:val="000000"/>
+                <w:lang w:eastAsia="en-GB"/>
+              </w:rPr>
+              <w:t>De projectgroep</w:t>
+            </w:r>
+          </w:p>
+        </w:tc>
+        <w:tc>
+          <w:tcPr>
+            <w:tcW w:w="2552" w:type="dxa"/>
+            <w:noWrap/>
+            <w:hideMark/>
+          </w:tcPr>
+          <w:p>
+            <w:pPr>
+              <w:spacing w:before="0"/>
+              <w:jc w:val="right"/>
+              <w:cnfStyle w:val="000000100000" w:firstRow="0" w:lastRow="0" w:firstColumn="0" w:lastColumn="0" w:oddVBand="0" w:evenVBand="0" w:oddHBand="1" w:evenHBand="0" w:firstRowFirstColumn="0" w:firstRowLastColumn="0" w:lastRowFirstColumn="0" w:lastRowLastColumn="0"/>
+              <w:rPr>
+                <w:rFonts w:ascii="Calibri" w:eastAsia="Times New Roman" w:hAnsi="Calibri" w:cs="Calibri"/>
+                <w:color w:val="000000"/>
+                <w:lang w:eastAsia="en-GB"/>
+              </w:rPr>
+            </w:pPr>
+            <w:r>
+              <w:rPr>
+                <w:rFonts w:ascii="Calibri" w:eastAsia="Times New Roman" w:hAnsi="Calibri" w:cs="Calibri"/>
+                <w:color w:val="000000"/>
+                <w:lang w:eastAsia="en-GB"/>
+              </w:rPr>
+              <w:t>65</w:t>
+            </w:r>
+          </w:p>
+        </w:tc>
+        <w:tc>
+          <w:tcPr>
+            <w:tcW w:w="1843" w:type="dxa"/>
+            <w:noWrap/>
+            <w:hideMark/>
+          </w:tcPr>
+          <w:p>
+            <w:pPr>
+              <w:spacing w:before="0"/>
+              <w:jc w:val="right"/>
+              <w:cnfStyle w:val="000000100000" w:firstRow="0" w:lastRow="0" w:firstColumn="0" w:lastColumn="0" w:oddVBand="0" w:evenVBand="0" w:oddHBand="1" w:evenHBand="0" w:firstRowFirstColumn="0" w:firstRowLastColumn="0" w:lastRowFirstColumn="0" w:lastRowLastColumn="0"/>
+              <w:rPr>
+                <w:rFonts w:ascii="Calibri" w:eastAsia="Times New Roman" w:hAnsi="Calibri" w:cs="Calibri"/>
+                <w:color w:val="000000"/>
+                <w:lang w:eastAsia="en-GB"/>
+              </w:rPr>
+            </w:pPr>
+            <w:r>
+              <w:rPr>
+                <w:rFonts w:ascii="Calibri" w:eastAsia="Times New Roman" w:hAnsi="Calibri" w:cs="Calibri"/>
+                <w:color w:val="000000"/>
+                <w:lang w:eastAsia="en-GB"/>
+              </w:rPr>
+              <w:t>21</w:t>
+            </w:r>
+          </w:p>
+        </w:tc>
+      </w:tr>
+      <w:tr>
+        <w:trPr>
+          <w:trHeight w:val="300"/>
+        </w:trPr>
+        <w:tc>
+          <w:tcPr>
+            <w:cnfStyle w:val="001000000000" w:firstRow="0" w:lastRow="0" w:firstColumn="1" w:lastColumn="0" w:oddVBand="0" w:evenVBand="0" w:oddHBand="0" w:evenHBand="0" w:firstRowFirstColumn="0" w:firstRowLastColumn="0" w:lastRowFirstColumn="0" w:lastRowLastColumn="0"/>
+            <w:tcW w:w="3969" w:type="dxa"/>
+            <w:noWrap/>
+            <w:hideMark/>
+          </w:tcPr>
+          <w:p>
+            <w:pPr>
+              <w:spacing w:before="0"/>
+              <w:jc w:val="left"/>
+              <w:rPr>
+                <w:rFonts w:ascii="Calibri" w:eastAsia="Times New Roman" w:hAnsi="Calibri" w:cs="Calibri"/>
+                <w:b w:val="0"/>
+                <w:color w:val="000000"/>
+                <w:lang w:eastAsia="en-GB"/>
+              </w:rPr>
+            </w:pPr>
+            <w:r>
+              <w:rPr>
+                <w:rFonts w:ascii="Calibri" w:eastAsia="Times New Roman" w:hAnsi="Calibri" w:cs="Calibri"/>
+                <w:b w:val="0"/>
+                <w:color w:val="000000"/>
+                <w:lang w:eastAsia="en-GB"/>
+              </w:rPr>
+              <w:t>De projectleiding</w:t>
+            </w:r>
+          </w:p>
+        </w:tc>
+        <w:tc>
+          <w:tcPr>
+            <w:tcW w:w="2552" w:type="dxa"/>
+            <w:noWrap/>
+            <w:hideMark/>
+          </w:tcPr>
+          <w:p>
+            <w:pPr>
+              <w:spacing w:before="0"/>
+              <w:jc w:val="right"/>
+              <w:cnfStyle w:val="000000000000" w:firstRow="0" w:lastRow="0" w:firstColumn="0" w:lastColumn="0" w:oddVBand="0" w:evenVBand="0" w:oddHBand="0" w:evenHBand="0" w:firstRowFirstColumn="0" w:firstRowLastColumn="0" w:lastRowFirstColumn="0" w:lastRowLastColumn="0"/>
+              <w:rPr>
+                <w:rFonts w:ascii="Calibri" w:eastAsia="Times New Roman" w:hAnsi="Calibri" w:cs="Calibri"/>
+                <w:color w:val="000000"/>
+                <w:lang w:eastAsia="en-GB"/>
+              </w:rPr>
+            </w:pPr>
+            <w:r>
+              <w:rPr>
+                <w:rFonts w:ascii="Calibri" w:eastAsia="Times New Roman" w:hAnsi="Calibri" w:cs="Calibri"/>
+                <w:color w:val="000000"/>
+                <w:lang w:eastAsia="en-GB"/>
+              </w:rPr>
+              <w:t>129</w:t>
+            </w:r>
+          </w:p>
+        </w:tc>
+        <w:tc>
+          <w:tcPr>
+            <w:tcW w:w="1843" w:type="dxa"/>
+            <w:noWrap/>
+            <w:hideMark/>
+          </w:tcPr>
+          <w:p>
+            <w:pPr>
+              <w:spacing w:before="0"/>
+              <w:jc w:val="right"/>
+              <w:cnfStyle w:val="000000000000" w:firstRow="0" w:lastRow="0" w:firstColumn="0" w:lastColumn="0" w:oddVBand="0" w:evenVBand="0" w:oddHBand="0" w:evenHBand="0" w:firstRowFirstColumn="0" w:firstRowLastColumn="0" w:lastRowFirstColumn="0" w:lastRowLastColumn="0"/>
+              <w:rPr>
+                <w:rFonts w:ascii="Calibri" w:eastAsia="Times New Roman" w:hAnsi="Calibri" w:cs="Calibri"/>
+                <w:color w:val="000000"/>
+                <w:lang w:eastAsia="en-GB"/>
+              </w:rPr>
+            </w:pPr>
+            <w:r>
+              <w:rPr>
+                <w:rFonts w:ascii="Calibri" w:eastAsia="Times New Roman" w:hAnsi="Calibri" w:cs="Calibri"/>
+                <w:color w:val="000000"/>
+                <w:lang w:eastAsia="en-GB"/>
+              </w:rPr>
+              <w:t>43</w:t>
+            </w:r>
+          </w:p>
+        </w:tc>
+      </w:tr>
+      <w:tr>
+        <w:trPr>
+          <w:cnfStyle w:val="000000100000" w:firstRow="0" w:lastRow="0" w:firstColumn="0" w:lastColumn="0" w:oddVBand="0" w:evenVBand="0" w:oddHBand="1" w:evenHBand="0" w:firstRowFirstColumn="0" w:firstRowLastColumn="0" w:lastRowFirstColumn="0" w:lastRowLastColumn="0"/>
+          <w:trHeight w:val="300"/>
+        </w:trPr>
+        <w:tc>
+          <w:tcPr>
+            <w:cnfStyle w:val="001000000000" w:firstRow="0" w:lastRow="0" w:firstColumn="1" w:lastColumn="0" w:oddVBand="0" w:evenVBand="0" w:oddHBand="0" w:evenHBand="0" w:firstRowFirstColumn="0" w:firstRowLastColumn="0" w:lastRowFirstColumn="0" w:lastRowLastColumn="0"/>
+            <w:tcW w:w="3969" w:type="dxa"/>
+            <w:noWrap/>
+            <w:hideMark/>
+          </w:tcPr>
+          <w:p>
+            <w:pPr>
+              <w:spacing w:before="0"/>
+              <w:jc w:val="left"/>
+              <w:rPr>
+                <w:rFonts w:ascii="Calibri" w:eastAsia="Times New Roman" w:hAnsi="Calibri" w:cs="Calibri"/>
+                <w:b w:val="0"/>
+                <w:color w:val="000000"/>
+                <w:lang w:eastAsia="en-GB"/>
+              </w:rPr>
+            </w:pPr>
+            <w:r>
+              <w:rPr>
+                <w:rFonts w:ascii="Calibri" w:eastAsia="Times New Roman" w:hAnsi="Calibri" w:cs="Calibri"/>
+                <w:b w:val="0"/>
+                <w:color w:val="000000"/>
+                <w:lang w:eastAsia="en-GB"/>
+              </w:rPr>
+              <w:t>Duidelijkheid van het project</w:t>
+            </w:r>
+          </w:p>
+        </w:tc>
+        <w:tc>
+          <w:tcPr>
+            <w:tcW w:w="2552" w:type="dxa"/>
+            <w:noWrap/>
+            <w:hideMark/>
+          </w:tcPr>
+          <w:p>
+            <w:pPr>
+              <w:spacing w:before="0"/>
+              <w:jc w:val="right"/>
+              <w:cnfStyle w:val="000000100000" w:firstRow="0" w:lastRow="0" w:firstColumn="0" w:lastColumn="0" w:oddVBand="0" w:evenVBand="0" w:oddHBand="1" w:evenHBand="0" w:firstRowFirstColumn="0" w:firstRowLastColumn="0" w:lastRowFirstColumn="0" w:lastRowLastColumn="0"/>
+              <w:rPr>
+                <w:rFonts w:ascii="Calibri" w:eastAsia="Times New Roman" w:hAnsi="Calibri" w:cs="Calibri"/>
+                <w:color w:val="000000"/>
+                <w:lang w:eastAsia="en-GB"/>
+              </w:rPr>
+            </w:pPr>
+            <w:r>
+              <w:rPr>
+                <w:rFonts w:ascii="Calibri" w:eastAsia="Times New Roman" w:hAnsi="Calibri" w:cs="Calibri"/>
+                <w:color w:val="000000"/>
+                <w:lang w:eastAsia="en-GB"/>
+              </w:rPr>
+              <w:t>119</w:t>
+            </w:r>
+          </w:p>
+        </w:tc>
+        <w:tc>
+          <w:tcPr>
+            <w:tcW w:w="1843" w:type="dxa"/>
+            <w:noWrap/>
+            <w:hideMark/>
+          </w:tcPr>
+          <w:p>
+            <w:pPr>
+              <w:spacing w:before="0"/>
+              <w:jc w:val="right"/>
+              <w:cnfStyle w:val="000000100000" w:firstRow="0" w:lastRow="0" w:firstColumn="0" w:lastColumn="0" w:oddVBand="0" w:evenVBand="0" w:oddHBand="1" w:evenHBand="0" w:firstRowFirstColumn="0" w:firstRowLastColumn="0" w:lastRowFirstColumn="0" w:lastRowLastColumn="0"/>
+              <w:rPr>
+                <w:rFonts w:ascii="Calibri" w:eastAsia="Times New Roman" w:hAnsi="Calibri" w:cs="Calibri"/>
+                <w:color w:val="000000"/>
+                <w:lang w:eastAsia="en-GB"/>
+              </w:rPr>
+            </w:pPr>
+            <w:r>
+              <w:rPr>
+                <w:rFonts w:ascii="Calibri" w:eastAsia="Times New Roman" w:hAnsi="Calibri" w:cs="Calibri"/>
+                <w:color w:val="000000"/>
+                <w:lang w:eastAsia="en-GB"/>
+              </w:rPr>
+              <w:t>13</w:t>
+            </w:r>
+          </w:p>
+        </w:tc>
+      </w:tr>
+    </w:tbl>
+    <w:p>
+      <w:r>
+        <w:t xml:space="preserve">Bij het maken van deze schatting hebben wij een hulpmiddel gebruikt. Dit hulpmiddel is terug te vinden op de website van Roel Grit. Hieronder ziet u een tabel met de volgende gegevens: categorie, maximaal aantal punten en behaalde punten. De categorieën zijn de onderdelen waar risico’s in kunnen zitten. Daarnaast staat de maximaal aantal punten die je kunt scoren op de vragen. Hoe hoger de behaalde punten, hoe groter het risico zal zijn. </w:t>
+      </w:r>
+    </w:p>
+    <w:p>
+      <w:r>
+        <w:br/>
+        <w:t>Zoals u kunt aflezen op de tabel is er maar één categorie waar we op moeten zullen gaan letten, complexiteit van het project, het is aan ons om hier rekening mee te houden tijdens het project. Dit betekent niet dat we de andere zaken links zullen laten liggen. Iedere categorie is een belangrijk onderdeel tijdens ons traject. Hieronder staat een grafische weergave van de tabel:</w:t>
+      </w:r>
+    </w:p>
+    <w:p>
+      <w:r>
+        <w:rPr>
+          <w:noProof/>
+          <w:lang w:val="en-GB" w:eastAsia="en-GB"/>
+        </w:rPr>
+        <w:drawing>
+          <wp:inline distT="0" distB="0" distL="0" distR="0" wp14:anchorId="47386644" wp14:editId="59B80715">
+            <wp:extent cx="5600700" cy="2743200"/>
+            <wp:effectExtent l="0" t="0" r="0" b="0"/>
+            <wp:docPr id="1" name="Grafiek 1"/>
+            <wp:cNvGraphicFramePr/>
+            <a:graphic xmlns:a="http://schemas.openxmlformats.org/drawingml/2006/main">
+              <a:graphicData uri="http://schemas.openxmlformats.org/drawingml/2006/chart">
+                <c:chart xmlns:c="http://schemas.openxmlformats.org/drawingml/2006/chart" xmlns:r="http://schemas.openxmlformats.org/officeDocument/2006/relationships" r:id="rId17"/>
+              </a:graphicData>
+            </a:graphic>
+          </wp:inline>
+        </w:drawing>
+      </w:r>
+    </w:p>
+    <w:p>
+      <w:r>
+        <w:t>Verder heeft het hulpmiddel ons ook een risicopercentage gegeven. Dit risicopercentage is ontstaan uit de waarde die is gekozen door de projectleider, de hoogte van de factor en waarde en de totaalscore van de vragen die ons gesteld zijn. Het is ons bekend dat het risicopercentage 36,95% is</w:t>
+      </w:r>
+      <w:r>
+        <w:t xml:space="preserve">. U kunt het dit document terugvinden in de bijlage van </w:t>
+      </w:r>
+      <w:proofErr w:type="gramStart"/>
+      <w:r>
+        <w:t>het</w:t>
+      </w:r>
+      <w:proofErr w:type="gramEnd"/>
+      <w:r>
+        <w:t xml:space="preserve"> risicoanalyse.</w:t>
+      </w:r>
+    </w:p>
+    <w:p>
+      <w:pPr>
+        <w:jc w:val="left"/>
+        <w:rPr>
+          <w:rFonts w:asciiTheme="majorHAnsi" w:eastAsiaTheme="majorEastAsia" w:hAnsiTheme="majorHAnsi" w:cstheme="majorBidi"/>
+          <w:color w:val="7C9163" w:themeColor="accent1" w:themeShade="BF"/>
+          <w:sz w:val="32"/>
+          <w:szCs w:val="32"/>
+        </w:rPr>
+      </w:pPr>
+      <w:bookmarkStart w:id="21" w:name="_Toc475002263"/>
+      <w:r>
+        <w:br w:type="page"/>
+      </w:r>
+    </w:p>
+    <w:p>
+      <w:pPr>
+        <w:pStyle w:val="Kop3"/>
+      </w:pPr>
+      <w:bookmarkStart w:id="22" w:name="_Toc476814860"/>
+      <w:r>
+        <w:lastRenderedPageBreak/>
+        <w:t>Maatregelen</w:t>
+      </w:r>
+      <w:bookmarkEnd w:id="21"/>
+      <w:bookmarkEnd w:id="22"/>
+    </w:p>
+    <w:p>
+      <w:r>
+        <w:t xml:space="preserve">Aan de hand van de voorafgaande hoofdstukken hebben we een aantal maatregelen vastgesteld. Deze maatregelen zullen toegepast worden wanneer er een verstoring voordoet. </w:t>
+      </w:r>
+    </w:p>
+    <w:p>
+      <w:r>
+        <w:rPr>
+          <w:b/>
+        </w:rPr>
+        <w:t>Planning</w:t>
+      </w:r>
+      <w:r>
+        <w:rPr>
+          <w:b/>
+        </w:rPr>
+        <w:br/>
+      </w:r>
+      <w:r>
+        <w:t xml:space="preserve">Het team maakt aan het begin van het traject een planning voor ieder project die hieraan deelneemt. Nou zou het zo kunnen zijn dat door sommige omstandigheden het lastig blijkt om aan deze planning te houden. Om er toch voor te zorgen dat alles tijdig af is, is het van belang dat de planning aangepast wordt. </w:t>
+      </w:r>
+    </w:p>
+    <w:p>
+      <w:r>
+        <w:rPr>
+          <w:b/>
+        </w:rPr>
+        <w:t>Duidelijkheid</w:t>
+      </w:r>
+      <w:r>
+        <w:rPr>
+          <w:b/>
+        </w:rPr>
+        <w:br/>
+      </w:r>
+      <w:r>
+        <w:t>Wanneer er onduidelijkheden ontstaan zal het team contact opnemen met de juiste contactpersoon van het Middenpolder ziekenhuis. Het is belangrijk dat we elkaar begrijpen tijdens het maken van de producten.</w:t>
+      </w:r>
+    </w:p>
+    <w:p>
+      <w:r>
+        <w:rPr>
+          <w:b/>
+        </w:rPr>
+        <w:t>Terugkoppelen</w:t>
+      </w:r>
+      <w:r>
+        <w:rPr>
+          <w:b/>
+        </w:rPr>
+        <w:br/>
+      </w:r>
+      <w:r>
+        <w:t>Het is van belang dat er tijdig teruggekoppeld wordt met de klant wanneer er een verstoring kan lijden tot een risico. Ons team zal contact opnemen met het ziekenhuis om hier een oplossing voor te kunnen vinden.</w:t>
+      </w:r>
+    </w:p>
+    <w:p>
+      <w:pPr>
+        <w:jc w:val="left"/>
+        <w:rPr>
+          <w:rFonts w:asciiTheme="majorHAnsi" w:eastAsiaTheme="majorEastAsia" w:hAnsiTheme="majorHAnsi" w:cstheme="majorBidi"/>
+          <w:color w:val="7C9163" w:themeColor="accent1" w:themeShade="BF"/>
+          <w:sz w:val="32"/>
+          <w:szCs w:val="32"/>
+        </w:rPr>
+      </w:pPr>
+      <w:r>
+        <w:br w:type="page"/>
+      </w:r>
+    </w:p>
+    <w:p>
+      <w:pPr>
+        <w:pStyle w:val="Kop1"/>
+      </w:pPr>
+      <w:bookmarkStart w:id="23" w:name="_Toc476814861"/>
+      <w:r>
+        <w:lastRenderedPageBreak/>
+        <w:t>Nawoord</w:t>
+      </w:r>
+      <w:bookmarkEnd w:id="23"/>
+    </w:p>
+    <w:p>
+      <w:r>
+        <w:t xml:space="preserve">We hopen dat dit document u voldoende geïnformeerd heeft over </w:t>
+      </w:r>
+      <w:r>
+        <w:t>de aanpak van dit project</w:t>
+      </w:r>
+      <w:r>
+        <w:t>. Heeft u opmerkingen en/of vragen? Dan horen wij deze graag. U kunt ons contacteren op het onderstaande mailadres</w:t>
+      </w:r>
+      <w:r>
+        <w:t>sen</w:t>
+      </w:r>
+      <w:r>
+        <w:t>:</w:t>
+      </w:r>
+    </w:p>
+    <w:tbl>
+      <w:tblPr>
+        <w:tblStyle w:val="TableGrid"/>
+        <w:tblW w:w="0" w:type="auto"/>
+        <w:tblInd w:w="5" w:type="dxa"/>
+        <w:tblLook w:val="04A0" w:firstRow="1" w:lastRow="0" w:firstColumn="1" w:lastColumn="0" w:noHBand="0" w:noVBand="1"/>
+      </w:tblPr>
+      <w:tblGrid>
+        <w:gridCol w:w="4837"/>
+      </w:tblGrid>
+      <w:tr>
+        <w:trPr>
+          <w:trHeight w:val="261"/>
+        </w:trPr>
+        <w:tc>
+          <w:tcPr>
+            <w:tcW w:w="4162" w:type="dxa"/>
+          </w:tcPr>
+          <w:p>
+            <w:pPr>
+              <w:pStyle w:val="Lijstalinea"/>
+              <w:numPr>
+                <w:ilvl w:val="0"/>
+                <w:numId w:val="12"/>
+              </w:numPr>
+              <w:rPr>
+                <w:sz w:val="20"/>
+                <w:szCs w:val="20"/>
+                <w:lang w:val="nl-NL"/>
+              </w:rPr>
+            </w:pPr>
+            <w:hyperlink r:id="rId18" w:history="1">
+              <w:r>
+                <w:rPr>
+                  <w:rStyle w:val="Hyperlink"/>
+                  <w:color w:val="9E70C0" w:themeColor="hyperlink" w:themeTint="D9"/>
+                  <w:sz w:val="20"/>
+                  <w:szCs w:val="20"/>
+                  <w:lang w:val="nl-NL"/>
+                </w:rPr>
+                <w:t>michael.van.den.heuvel@fronter.summacollege.nl</w:t>
+              </w:r>
+            </w:hyperlink>
+            <w:r>
+              <w:rPr>
+                <w:color w:val="000000"/>
+                <w:sz w:val="20"/>
+                <w:szCs w:val="20"/>
+                <w:lang w:val="nl-NL"/>
+                <w14:textFill>
+                  <w14:solidFill>
+                    <w14:srgbClr w14:val="000000">
+                      <w14:lumMod w14:val="85000"/>
+                      <w14:lumOff w14:val="15000"/>
+                    </w14:srgbClr>
+                  </w14:solidFill>
+                </w14:textFill>
+              </w:rPr>
+              <w:t xml:space="preserve"> </w:t>
+            </w:r>
+          </w:p>
+        </w:tc>
+      </w:tr>
+      <w:tr>
+        <w:trPr>
+          <w:trHeight w:val="270"/>
+        </w:trPr>
+        <w:tc>
+          <w:tcPr>
+            <w:tcW w:w="4162" w:type="dxa"/>
+          </w:tcPr>
+          <w:p>
+            <w:pPr>
+              <w:pStyle w:val="Lijstalinea"/>
+              <w:numPr>
+                <w:ilvl w:val="0"/>
+                <w:numId w:val="12"/>
+              </w:numPr>
+              <w:rPr>
+                <w:sz w:val="20"/>
+                <w:szCs w:val="20"/>
+                <w:lang w:val="nl-NL"/>
+              </w:rPr>
+            </w:pPr>
+            <w:hyperlink r:id="rId19" w:history="1">
+              <w:r>
+                <w:rPr>
+                  <w:rStyle w:val="Hyperlink"/>
+                  <w:color w:val="9E70C0" w:themeColor="hyperlink" w:themeTint="D9"/>
+                  <w:sz w:val="20"/>
+                  <w:szCs w:val="20"/>
+                  <w:lang w:val="nl-NL"/>
+                </w:rPr>
+                <w:t>beau.taapken@fronter.summacollege.nl</w:t>
+              </w:r>
+            </w:hyperlink>
+            <w:r>
+              <w:rPr>
+                <w:color w:val="000000"/>
+                <w:sz w:val="20"/>
+                <w:szCs w:val="20"/>
+                <w:lang w:val="nl-NL"/>
+                <w14:textFill>
+                  <w14:solidFill>
+                    <w14:srgbClr w14:val="000000">
+                      <w14:lumMod w14:val="85000"/>
+                      <w14:lumOff w14:val="15000"/>
+                    </w14:srgbClr>
+                  </w14:solidFill>
+                </w14:textFill>
+              </w:rPr>
+              <w:t xml:space="preserve"> </w:t>
+            </w:r>
+          </w:p>
+        </w:tc>
+      </w:tr>
+      <w:tr>
+        <w:trPr>
+          <w:trHeight w:val="270"/>
+        </w:trPr>
+        <w:tc>
+          <w:tcPr>
+            <w:tcW w:w="4162" w:type="dxa"/>
+          </w:tcPr>
+          <w:p>
+            <w:pPr>
+              <w:pStyle w:val="Lijstalinea"/>
+              <w:numPr>
+                <w:ilvl w:val="0"/>
+                <w:numId w:val="12"/>
+              </w:numPr>
+              <w:rPr>
+                <w:sz w:val="20"/>
+                <w:szCs w:val="20"/>
+                <w:lang w:val="nl-NL"/>
+              </w:rPr>
+            </w:pPr>
+            <w:hyperlink r:id="rId20" w:history="1">
+              <w:r>
+                <w:rPr>
+                  <w:rStyle w:val="Hyperlink"/>
+                  <w:color w:val="9E70C0" w:themeColor="hyperlink" w:themeTint="D9"/>
+                  <w:sz w:val="20"/>
+                  <w:szCs w:val="20"/>
+                  <w:lang w:val="nl-NL"/>
+                </w:rPr>
+                <w:t>giel.merkelbach@fronter.summacollege.nl</w:t>
+              </w:r>
+            </w:hyperlink>
+            <w:r>
+              <w:rPr>
+                <w:color w:val="000000"/>
+                <w:sz w:val="20"/>
+                <w:szCs w:val="20"/>
+                <w:lang w:val="nl-NL"/>
+                <w14:textFill>
+                  <w14:solidFill>
+                    <w14:srgbClr w14:val="000000">
+                      <w14:lumMod w14:val="85000"/>
+                      <w14:lumOff w14:val="15000"/>
+                    </w14:srgbClr>
+                  </w14:solidFill>
+                </w14:textFill>
+              </w:rPr>
+              <w:t xml:space="preserve"> </w:t>
+            </w:r>
+          </w:p>
+        </w:tc>
+      </w:tr>
+      <w:tr>
+        <w:trPr>
+          <w:trHeight w:val="87"/>
+        </w:trPr>
+        <w:tc>
+          <w:tcPr>
+            <w:tcW w:w="4162" w:type="dxa"/>
+          </w:tcPr>
+          <w:p>
+            <w:pPr>
+              <w:pStyle w:val="Lijstalinea"/>
+              <w:numPr>
+                <w:ilvl w:val="0"/>
+                <w:numId w:val="12"/>
+              </w:numPr>
+              <w:rPr>
+                <w:sz w:val="20"/>
+                <w:szCs w:val="20"/>
+                <w:lang w:val="nl-NL"/>
+              </w:rPr>
+            </w:pPr>
+            <w:hyperlink r:id="rId21" w:history="1">
+              <w:r>
+                <w:rPr>
+                  <w:rStyle w:val="Hyperlink"/>
+                  <w:color w:val="9E70C0" w:themeColor="hyperlink" w:themeTint="D9"/>
+                  <w:sz w:val="20"/>
+                  <w:szCs w:val="20"/>
+                  <w:lang w:val="nl-NL"/>
+                </w:rPr>
+                <w:t>rebecca.broens@fronter.summacollege.nl</w:t>
+              </w:r>
+            </w:hyperlink>
+            <w:r>
+              <w:rPr>
+                <w:color w:val="000000"/>
+                <w:sz w:val="20"/>
+                <w:szCs w:val="20"/>
+                <w:lang w:val="nl-NL"/>
+                <w14:textFill>
+                  <w14:solidFill>
+                    <w14:srgbClr w14:val="000000">
+                      <w14:lumMod w14:val="85000"/>
+                      <w14:lumOff w14:val="15000"/>
+                    </w14:srgbClr>
+                  </w14:solidFill>
+                </w14:textFill>
+              </w:rPr>
+              <w:t xml:space="preserve"> </w:t>
+            </w:r>
+          </w:p>
+        </w:tc>
+      </w:tr>
+    </w:tbl>
+    <w:p/>
     <w:sectPr>
-      <w:footerReference w:type="even" r:id="rId15"/>
-      <w:footerReference w:type="default" r:id="rId16"/>
+      <w:type w:val="continuous"/>
       <w:pgSz w:w="11907" w:h="16839" w:code="9"/>
       <w:pgMar w:top="1440" w:right="1800" w:bottom="1440" w:left="1800" w:header="720" w:footer="720" w:gutter="0"/>
-      <w:pgNumType w:start="0"/>
+      <w:pgNumType w:start="2"/>
       <w:cols w:space="720"/>
-      <w:titlePg/>
       <w:docGrid w:linePitch="360"/>
     </w:sectPr>
   </w:body>
@@ -2271,7 +4704,7 @@
       <w:rPr>
         <w:noProof/>
       </w:rPr>
-      <w:t>2</w:t>
+      <w:t>8</w:t>
     </w:r>
     <w:r>
       <w:fldChar w:fldCharType="end"/>
@@ -2285,6 +4718,7 @@
   <w:p>
     <w:pPr>
       <w:pStyle w:val="voettekst"/>
+      <w:jc w:val="left"/>
     </w:pPr>
     <w:r>
       <w:t xml:space="preserve">Pagina </w:t>
@@ -2293,7 +4727,7 @@
       <w:fldChar w:fldCharType="begin"/>
     </w:r>
     <w:r>
-      <w:instrText>PAGE  \* Arabic  \* MERGEFORMAT</w:instrText>
+      <w:instrText xml:space="preserve"> PAGE  \* Arabic  \* MERGEFORMAT </w:instrText>
     </w:r>
     <w:r>
       <w:fldChar w:fldCharType="separate"/>
@@ -2302,7 +4736,7 @@
       <w:rPr>
         <w:noProof/>
       </w:rPr>
-      <w:t>1</w:t>
+      <w:t>7</w:t>
     </w:r>
     <w:r>
       <w:fldChar w:fldCharType="end"/>
@@ -2483,6 +4917,343 @@
     </w:lvl>
   </w:abstractNum>
   <w:abstractNum w:abstractNumId="3" w15:restartNumberingAfterBreak="0">
+    <w:nsid w:val="32E6564D"/>
+    <w:multiLevelType w:val="hybridMultilevel"/>
+    <w:tmpl w:val="6DD86BF0"/>
+    <w:lvl w:ilvl="0" w:tplc="3432E8D2">
+      <w:numFmt w:val="bullet"/>
+      <w:lvlText w:val="-"/>
+      <w:lvlJc w:val="left"/>
+      <w:pPr>
+        <w:ind w:left="720" w:hanging="360"/>
+      </w:pPr>
+      <w:rPr>
+        <w:rFonts w:ascii="Calibri" w:eastAsiaTheme="minorEastAsia" w:hAnsi="Calibri" w:cs="Calibri" w:hint="default"/>
+      </w:rPr>
+    </w:lvl>
+    <w:lvl w:ilvl="1" w:tplc="08090003" w:tentative="1">
+      <w:start w:val="1"/>
+      <w:numFmt w:val="bullet"/>
+      <w:lvlText w:val="o"/>
+      <w:lvlJc w:val="left"/>
+      <w:pPr>
+        <w:ind w:left="1440" w:hanging="360"/>
+      </w:pPr>
+      <w:rPr>
+        <w:rFonts w:ascii="Courier New" w:hAnsi="Courier New" w:cs="Courier New" w:hint="default"/>
+      </w:rPr>
+    </w:lvl>
+    <w:lvl w:ilvl="2" w:tplc="08090005" w:tentative="1">
+      <w:start w:val="1"/>
+      <w:numFmt w:val="bullet"/>
+      <w:lvlText w:val=""/>
+      <w:lvlJc w:val="left"/>
+      <w:pPr>
+        <w:ind w:left="2160" w:hanging="360"/>
+      </w:pPr>
+      <w:rPr>
+        <w:rFonts w:ascii="Wingdings" w:hAnsi="Wingdings" w:hint="default"/>
+      </w:rPr>
+    </w:lvl>
+    <w:lvl w:ilvl="3" w:tplc="08090001" w:tentative="1">
+      <w:start w:val="1"/>
+      <w:numFmt w:val="bullet"/>
+      <w:lvlText w:val=""/>
+      <w:lvlJc w:val="left"/>
+      <w:pPr>
+        <w:ind w:left="2880" w:hanging="360"/>
+      </w:pPr>
+      <w:rPr>
+        <w:rFonts w:ascii="Symbol" w:hAnsi="Symbol" w:hint="default"/>
+      </w:rPr>
+    </w:lvl>
+    <w:lvl w:ilvl="4" w:tplc="08090003" w:tentative="1">
+      <w:start w:val="1"/>
+      <w:numFmt w:val="bullet"/>
+      <w:lvlText w:val="o"/>
+      <w:lvlJc w:val="left"/>
+      <w:pPr>
+        <w:ind w:left="3600" w:hanging="360"/>
+      </w:pPr>
+      <w:rPr>
+        <w:rFonts w:ascii="Courier New" w:hAnsi="Courier New" w:cs="Courier New" w:hint="default"/>
+      </w:rPr>
+    </w:lvl>
+    <w:lvl w:ilvl="5" w:tplc="08090005" w:tentative="1">
+      <w:start w:val="1"/>
+      <w:numFmt w:val="bullet"/>
+      <w:lvlText w:val=""/>
+      <w:lvlJc w:val="left"/>
+      <w:pPr>
+        <w:ind w:left="4320" w:hanging="360"/>
+      </w:pPr>
+      <w:rPr>
+        <w:rFonts w:ascii="Wingdings" w:hAnsi="Wingdings" w:hint="default"/>
+      </w:rPr>
+    </w:lvl>
+    <w:lvl w:ilvl="6" w:tplc="08090001" w:tentative="1">
+      <w:start w:val="1"/>
+      <w:numFmt w:val="bullet"/>
+      <w:lvlText w:val=""/>
+      <w:lvlJc w:val="left"/>
+      <w:pPr>
+        <w:ind w:left="5040" w:hanging="360"/>
+      </w:pPr>
+      <w:rPr>
+        <w:rFonts w:ascii="Symbol" w:hAnsi="Symbol" w:hint="default"/>
+      </w:rPr>
+    </w:lvl>
+    <w:lvl w:ilvl="7" w:tplc="08090003" w:tentative="1">
+      <w:start w:val="1"/>
+      <w:numFmt w:val="bullet"/>
+      <w:lvlText w:val="o"/>
+      <w:lvlJc w:val="left"/>
+      <w:pPr>
+        <w:ind w:left="5760" w:hanging="360"/>
+      </w:pPr>
+      <w:rPr>
+        <w:rFonts w:ascii="Courier New" w:hAnsi="Courier New" w:cs="Courier New" w:hint="default"/>
+      </w:rPr>
+    </w:lvl>
+    <w:lvl w:ilvl="8" w:tplc="08090005" w:tentative="1">
+      <w:start w:val="1"/>
+      <w:numFmt w:val="bullet"/>
+      <w:lvlText w:val=""/>
+      <w:lvlJc w:val="left"/>
+      <w:pPr>
+        <w:ind w:left="6480" w:hanging="360"/>
+      </w:pPr>
+      <w:rPr>
+        <w:rFonts w:ascii="Wingdings" w:hAnsi="Wingdings" w:hint="default"/>
+      </w:rPr>
+    </w:lvl>
+  </w:abstractNum>
+  <w:abstractNum w:abstractNumId="4" w15:restartNumberingAfterBreak="0">
+    <w:nsid w:val="535F29C3"/>
+    <w:multiLevelType w:val="hybridMultilevel"/>
+    <w:tmpl w:val="A12A68F8"/>
+    <w:lvl w:ilvl="0" w:tplc="08090001">
+      <w:start w:val="1"/>
+      <w:numFmt w:val="bullet"/>
+      <w:lvlText w:val=""/>
+      <w:lvlJc w:val="left"/>
+      <w:pPr>
+        <w:ind w:left="720" w:hanging="360"/>
+      </w:pPr>
+      <w:rPr>
+        <w:rFonts w:ascii="Symbol" w:hAnsi="Symbol" w:hint="default"/>
+      </w:rPr>
+    </w:lvl>
+    <w:lvl w:ilvl="1" w:tplc="08090003" w:tentative="1">
+      <w:start w:val="1"/>
+      <w:numFmt w:val="bullet"/>
+      <w:lvlText w:val="o"/>
+      <w:lvlJc w:val="left"/>
+      <w:pPr>
+        <w:ind w:left="1440" w:hanging="360"/>
+      </w:pPr>
+      <w:rPr>
+        <w:rFonts w:ascii="Courier New" w:hAnsi="Courier New" w:cs="Courier New" w:hint="default"/>
+      </w:rPr>
+    </w:lvl>
+    <w:lvl w:ilvl="2" w:tplc="08090005" w:tentative="1">
+      <w:start w:val="1"/>
+      <w:numFmt w:val="bullet"/>
+      <w:lvlText w:val=""/>
+      <w:lvlJc w:val="left"/>
+      <w:pPr>
+        <w:ind w:left="2160" w:hanging="360"/>
+      </w:pPr>
+      <w:rPr>
+        <w:rFonts w:ascii="Wingdings" w:hAnsi="Wingdings" w:hint="default"/>
+      </w:rPr>
+    </w:lvl>
+    <w:lvl w:ilvl="3" w:tplc="08090001" w:tentative="1">
+      <w:start w:val="1"/>
+      <w:numFmt w:val="bullet"/>
+      <w:lvlText w:val=""/>
+      <w:lvlJc w:val="left"/>
+      <w:pPr>
+        <w:ind w:left="2880" w:hanging="360"/>
+      </w:pPr>
+      <w:rPr>
+        <w:rFonts w:ascii="Symbol" w:hAnsi="Symbol" w:hint="default"/>
+      </w:rPr>
+    </w:lvl>
+    <w:lvl w:ilvl="4" w:tplc="08090003" w:tentative="1">
+      <w:start w:val="1"/>
+      <w:numFmt w:val="bullet"/>
+      <w:lvlText w:val="o"/>
+      <w:lvlJc w:val="left"/>
+      <w:pPr>
+        <w:ind w:left="3600" w:hanging="360"/>
+      </w:pPr>
+      <w:rPr>
+        <w:rFonts w:ascii="Courier New" w:hAnsi="Courier New" w:cs="Courier New" w:hint="default"/>
+      </w:rPr>
+    </w:lvl>
+    <w:lvl w:ilvl="5" w:tplc="08090005" w:tentative="1">
+      <w:start w:val="1"/>
+      <w:numFmt w:val="bullet"/>
+      <w:lvlText w:val=""/>
+      <w:lvlJc w:val="left"/>
+      <w:pPr>
+        <w:ind w:left="4320" w:hanging="360"/>
+      </w:pPr>
+      <w:rPr>
+        <w:rFonts w:ascii="Wingdings" w:hAnsi="Wingdings" w:hint="default"/>
+      </w:rPr>
+    </w:lvl>
+    <w:lvl w:ilvl="6" w:tplc="08090001" w:tentative="1">
+      <w:start w:val="1"/>
+      <w:numFmt w:val="bullet"/>
+      <w:lvlText w:val=""/>
+      <w:lvlJc w:val="left"/>
+      <w:pPr>
+        <w:ind w:left="5040" w:hanging="360"/>
+      </w:pPr>
+      <w:rPr>
+        <w:rFonts w:ascii="Symbol" w:hAnsi="Symbol" w:hint="default"/>
+      </w:rPr>
+    </w:lvl>
+    <w:lvl w:ilvl="7" w:tplc="08090003" w:tentative="1">
+      <w:start w:val="1"/>
+      <w:numFmt w:val="bullet"/>
+      <w:lvlText w:val="o"/>
+      <w:lvlJc w:val="left"/>
+      <w:pPr>
+        <w:ind w:left="5760" w:hanging="360"/>
+      </w:pPr>
+      <w:rPr>
+        <w:rFonts w:ascii="Courier New" w:hAnsi="Courier New" w:cs="Courier New" w:hint="default"/>
+      </w:rPr>
+    </w:lvl>
+    <w:lvl w:ilvl="8" w:tplc="08090005" w:tentative="1">
+      <w:start w:val="1"/>
+      <w:numFmt w:val="bullet"/>
+      <w:lvlText w:val=""/>
+      <w:lvlJc w:val="left"/>
+      <w:pPr>
+        <w:ind w:left="6480" w:hanging="360"/>
+      </w:pPr>
+      <w:rPr>
+        <w:rFonts w:ascii="Wingdings" w:hAnsi="Wingdings" w:hint="default"/>
+      </w:rPr>
+    </w:lvl>
+  </w:abstractNum>
+  <w:abstractNum w:abstractNumId="5" w15:restartNumberingAfterBreak="0">
+    <w:nsid w:val="53F350FE"/>
+    <w:multiLevelType w:val="hybridMultilevel"/>
+    <w:tmpl w:val="D7CE9848"/>
+    <w:lvl w:ilvl="0" w:tplc="3432E8D2">
+      <w:numFmt w:val="bullet"/>
+      <w:lvlText w:val="-"/>
+      <w:lvlJc w:val="left"/>
+      <w:pPr>
+        <w:ind w:left="720" w:hanging="360"/>
+      </w:pPr>
+      <w:rPr>
+        <w:rFonts w:ascii="Calibri" w:eastAsiaTheme="minorEastAsia" w:hAnsi="Calibri" w:cs="Calibri" w:hint="default"/>
+      </w:rPr>
+    </w:lvl>
+    <w:lvl w:ilvl="1" w:tplc="08090003" w:tentative="1">
+      <w:start w:val="1"/>
+      <w:numFmt w:val="bullet"/>
+      <w:lvlText w:val="o"/>
+      <w:lvlJc w:val="left"/>
+      <w:pPr>
+        <w:ind w:left="1440" w:hanging="360"/>
+      </w:pPr>
+      <w:rPr>
+        <w:rFonts w:ascii="Courier New" w:hAnsi="Courier New" w:cs="Courier New" w:hint="default"/>
+      </w:rPr>
+    </w:lvl>
+    <w:lvl w:ilvl="2" w:tplc="08090005" w:tentative="1">
+      <w:start w:val="1"/>
+      <w:numFmt w:val="bullet"/>
+      <w:lvlText w:val=""/>
+      <w:lvlJc w:val="left"/>
+      <w:pPr>
+        <w:ind w:left="2160" w:hanging="360"/>
+      </w:pPr>
+      <w:rPr>
+        <w:rFonts w:ascii="Wingdings" w:hAnsi="Wingdings" w:hint="default"/>
+      </w:rPr>
+    </w:lvl>
+    <w:lvl w:ilvl="3" w:tplc="08090001" w:tentative="1">
+      <w:start w:val="1"/>
+      <w:numFmt w:val="bullet"/>
+      <w:lvlText w:val=""/>
+      <w:lvlJc w:val="left"/>
+      <w:pPr>
+        <w:ind w:left="2880" w:hanging="360"/>
+      </w:pPr>
+      <w:rPr>
+        <w:rFonts w:ascii="Symbol" w:hAnsi="Symbol" w:hint="default"/>
+      </w:rPr>
+    </w:lvl>
+    <w:lvl w:ilvl="4" w:tplc="08090003" w:tentative="1">
+      <w:start w:val="1"/>
+      <w:numFmt w:val="bullet"/>
+      <w:lvlText w:val="o"/>
+      <w:lvlJc w:val="left"/>
+      <w:pPr>
+        <w:ind w:left="3600" w:hanging="360"/>
+      </w:pPr>
+      <w:rPr>
+        <w:rFonts w:ascii="Courier New" w:hAnsi="Courier New" w:cs="Courier New" w:hint="default"/>
+      </w:rPr>
+    </w:lvl>
+    <w:lvl w:ilvl="5" w:tplc="08090005" w:tentative="1">
+      <w:start w:val="1"/>
+      <w:numFmt w:val="bullet"/>
+      <w:lvlText w:val=""/>
+      <w:lvlJc w:val="left"/>
+      <w:pPr>
+        <w:ind w:left="4320" w:hanging="360"/>
+      </w:pPr>
+      <w:rPr>
+        <w:rFonts w:ascii="Wingdings" w:hAnsi="Wingdings" w:hint="default"/>
+      </w:rPr>
+    </w:lvl>
+    <w:lvl w:ilvl="6" w:tplc="08090001" w:tentative="1">
+      <w:start w:val="1"/>
+      <w:numFmt w:val="bullet"/>
+      <w:lvlText w:val=""/>
+      <w:lvlJc w:val="left"/>
+      <w:pPr>
+        <w:ind w:left="5040" w:hanging="360"/>
+      </w:pPr>
+      <w:rPr>
+        <w:rFonts w:ascii="Symbol" w:hAnsi="Symbol" w:hint="default"/>
+      </w:rPr>
+    </w:lvl>
+    <w:lvl w:ilvl="7" w:tplc="08090003" w:tentative="1">
+      <w:start w:val="1"/>
+      <w:numFmt w:val="bullet"/>
+      <w:lvlText w:val="o"/>
+      <w:lvlJc w:val="left"/>
+      <w:pPr>
+        <w:ind w:left="5760" w:hanging="360"/>
+      </w:pPr>
+      <w:rPr>
+        <w:rFonts w:ascii="Courier New" w:hAnsi="Courier New" w:cs="Courier New" w:hint="default"/>
+      </w:rPr>
+    </w:lvl>
+    <w:lvl w:ilvl="8" w:tplc="08090005" w:tentative="1">
+      <w:start w:val="1"/>
+      <w:numFmt w:val="bullet"/>
+      <w:lvlText w:val=""/>
+      <w:lvlJc w:val="left"/>
+      <w:pPr>
+        <w:ind w:left="6480" w:hanging="360"/>
+      </w:pPr>
+      <w:rPr>
+        <w:rFonts w:ascii="Wingdings" w:hAnsi="Wingdings" w:hint="default"/>
+      </w:rPr>
+    </w:lvl>
+  </w:abstractNum>
+  <w:abstractNum w:abstractNumId="6" w15:restartNumberingAfterBreak="0">
     <w:nsid w:val="560659AE"/>
     <w:multiLevelType w:val="hybridMultilevel"/>
     <w:tmpl w:val="68782F08"/>
@@ -2595,7 +5366,7 @@
       </w:rPr>
     </w:lvl>
   </w:abstractNum>
-  <w:abstractNum w:abstractNumId="4" w15:restartNumberingAfterBreak="0">
+  <w:abstractNum w:abstractNumId="7" w15:restartNumberingAfterBreak="0">
     <w:nsid w:val="736078F1"/>
     <w:multiLevelType w:val="hybridMultilevel"/>
     <w:tmpl w:val="257085A2"/>
@@ -2727,13 +5498,22 @@
     <w:abstractNumId w:val="0"/>
   </w:num>
   <w:num w:numId="7">
-    <w:abstractNumId w:val="3"/>
+    <w:abstractNumId w:val="6"/>
   </w:num>
   <w:num w:numId="8">
-    <w:abstractNumId w:val="4"/>
+    <w:abstractNumId w:val="7"/>
   </w:num>
   <w:num w:numId="9">
     <w:abstractNumId w:val="2"/>
+  </w:num>
+  <w:num w:numId="10">
+    <w:abstractNumId w:val="4"/>
+  </w:num>
+  <w:num w:numId="11">
+    <w:abstractNumId w:val="3"/>
+  </w:num>
+  <w:num w:numId="12">
+    <w:abstractNumId w:val="5"/>
   </w:num>
 </w:numbering>
 </file>
@@ -4456,7 +7236,1104 @@
       <w:szCs w:val="24"/>
     </w:rPr>
   </w:style>
+  <w:style w:type="table" w:styleId="Lijsttabel3-Accent1">
+    <w:name w:val="List Table 3 Accent 1"/>
+    <w:basedOn w:val="Standaardtabel"/>
+    <w:uiPriority w:val="48"/>
+    <w:rsid w:val="00C77635"/>
+    <w:pPr>
+      <w:spacing w:after="0" w:line="240" w:lineRule="auto"/>
+    </w:pPr>
+    <w:tblPr>
+      <w:tblStyleRowBandSize w:val="1"/>
+      <w:tblStyleColBandSize w:val="1"/>
+      <w:tblBorders>
+        <w:top w:val="single" w:sz="4" w:space="0" w:color="A5B592" w:themeColor="accent1"/>
+        <w:left w:val="single" w:sz="4" w:space="0" w:color="A5B592" w:themeColor="accent1"/>
+        <w:bottom w:val="single" w:sz="4" w:space="0" w:color="A5B592" w:themeColor="accent1"/>
+        <w:right w:val="single" w:sz="4" w:space="0" w:color="A5B592" w:themeColor="accent1"/>
+      </w:tblBorders>
+    </w:tblPr>
+    <w:tblStylePr w:type="firstRow">
+      <w:rPr>
+        <w:b/>
+        <w:bCs/>
+        <w:color w:val="FFFFFF" w:themeColor="background1"/>
+      </w:rPr>
+      <w:tblPr/>
+      <w:tcPr>
+        <w:shd w:val="clear" w:color="auto" w:fill="A5B592" w:themeFill="accent1"/>
+      </w:tcPr>
+    </w:tblStylePr>
+    <w:tblStylePr w:type="lastRow">
+      <w:rPr>
+        <w:b/>
+        <w:bCs/>
+      </w:rPr>
+      <w:tblPr/>
+      <w:tcPr>
+        <w:tcBorders>
+          <w:top w:val="double" w:sz="4" w:space="0" w:color="A5B592" w:themeColor="accent1"/>
+        </w:tcBorders>
+        <w:shd w:val="clear" w:color="auto" w:fill="FFFFFF" w:themeFill="background1"/>
+      </w:tcPr>
+    </w:tblStylePr>
+    <w:tblStylePr w:type="firstCol">
+      <w:rPr>
+        <w:b/>
+        <w:bCs/>
+      </w:rPr>
+      <w:tblPr/>
+      <w:tcPr>
+        <w:tcBorders>
+          <w:right w:val="nil"/>
+        </w:tcBorders>
+        <w:shd w:val="clear" w:color="auto" w:fill="FFFFFF" w:themeFill="background1"/>
+      </w:tcPr>
+    </w:tblStylePr>
+    <w:tblStylePr w:type="lastCol">
+      <w:rPr>
+        <w:b/>
+        <w:bCs/>
+      </w:rPr>
+      <w:tblPr/>
+      <w:tcPr>
+        <w:tcBorders>
+          <w:left w:val="nil"/>
+        </w:tcBorders>
+        <w:shd w:val="clear" w:color="auto" w:fill="FFFFFF" w:themeFill="background1"/>
+      </w:tcPr>
+    </w:tblStylePr>
+    <w:tblStylePr w:type="band1Vert">
+      <w:tblPr/>
+      <w:tcPr>
+        <w:tcBorders>
+          <w:left w:val="single" w:sz="4" w:space="0" w:color="A5B592" w:themeColor="accent1"/>
+          <w:right w:val="single" w:sz="4" w:space="0" w:color="A5B592" w:themeColor="accent1"/>
+        </w:tcBorders>
+      </w:tcPr>
+    </w:tblStylePr>
+    <w:tblStylePr w:type="band1Horz">
+      <w:tblPr/>
+      <w:tcPr>
+        <w:tcBorders>
+          <w:top w:val="single" w:sz="4" w:space="0" w:color="A5B592" w:themeColor="accent1"/>
+          <w:bottom w:val="single" w:sz="4" w:space="0" w:color="A5B592" w:themeColor="accent1"/>
+          <w:insideH w:val="nil"/>
+        </w:tcBorders>
+      </w:tcPr>
+    </w:tblStylePr>
+    <w:tblStylePr w:type="neCell">
+      <w:tblPr/>
+      <w:tcPr>
+        <w:tcBorders>
+          <w:left w:val="nil"/>
+          <w:bottom w:val="nil"/>
+        </w:tcBorders>
+      </w:tcPr>
+    </w:tblStylePr>
+    <w:tblStylePr w:type="nwCell">
+      <w:tblPr/>
+      <w:tcPr>
+        <w:tcBorders>
+          <w:bottom w:val="nil"/>
+          <w:right w:val="nil"/>
+        </w:tcBorders>
+      </w:tcPr>
+    </w:tblStylePr>
+    <w:tblStylePr w:type="seCell">
+      <w:tblPr/>
+      <w:tcPr>
+        <w:tcBorders>
+          <w:top w:val="double" w:sz="4" w:space="0" w:color="A5B592" w:themeColor="accent1"/>
+          <w:left w:val="nil"/>
+        </w:tcBorders>
+      </w:tcPr>
+    </w:tblStylePr>
+    <w:tblStylePr w:type="swCell">
+      <w:tblPr/>
+      <w:tcPr>
+        <w:tcBorders>
+          <w:top w:val="double" w:sz="4" w:space="0" w:color="A5B592" w:themeColor="accent1"/>
+          <w:right w:val="nil"/>
+        </w:tcBorders>
+      </w:tcPr>
+    </w:tblStylePr>
+  </w:style>
+  <w:style w:type="paragraph" w:styleId="Inhopg3">
+    <w:name w:val="toc 3"/>
+    <w:basedOn w:val="Standaard"/>
+    <w:next w:val="Standaard"/>
+    <w:autoRedefine/>
+    <w:uiPriority w:val="39"/>
+    <w:unhideWhenUsed/>
+    <w:rsid w:val="00550461"/>
+    <w:pPr>
+      <w:spacing w:after="100"/>
+      <w:ind w:left="400"/>
+    </w:pPr>
+  </w:style>
 </w:styles>
+</file>
+
+<file path=word/charts/chart1.xml><?xml version="1.0" encoding="utf-8"?>
+<c:chartSpace xmlns:c="http://schemas.openxmlformats.org/drawingml/2006/chart" xmlns:a="http://schemas.openxmlformats.org/drawingml/2006/main" xmlns:r="http://schemas.openxmlformats.org/officeDocument/2006/relationships" xmlns:c16r2="http://schemas.microsoft.com/office/drawing/2015/06/chart">
+  <c:date1904 val="0"/>
+  <c:lang val="nl-NL"/>
+  <c:roundedCorners val="0"/>
+  <mc:AlternateContent xmlns:mc="http://schemas.openxmlformats.org/markup-compatibility/2006">
+    <mc:Choice xmlns:c14="http://schemas.microsoft.com/office/drawing/2007/8/2/chart" Requires="c14">
+      <c14:style val="102"/>
+    </mc:Choice>
+    <mc:Fallback>
+      <c:style val="2"/>
+    </mc:Fallback>
+  </mc:AlternateContent>
+  <c:chart>
+    <c:title>
+      <c:tx>
+        <c:rich>
+          <a:bodyPr rot="0" spcFirstLastPara="1" vertOverflow="ellipsis" vert="horz" wrap="square" anchor="ctr" anchorCtr="1"/>
+          <a:lstStyle/>
+          <a:p>
+            <a:pPr>
+              <a:defRPr sz="1600" b="0" i="0" u="none" strike="noStrike" kern="1200" cap="none" spc="50" normalizeH="0" baseline="0">
+                <a:solidFill>
+                  <a:schemeClr val="tx1">
+                    <a:lumMod val="65000"/>
+                    <a:lumOff val="35000"/>
+                  </a:schemeClr>
+                </a:solidFill>
+                <a:latin typeface="+mj-lt"/>
+                <a:ea typeface="+mj-ea"/>
+                <a:cs typeface="+mj-cs"/>
+              </a:defRPr>
+            </a:pPr>
+            <a:r>
+              <a:rPr lang="en-GB"/>
+              <a:t>Risicoschatting</a:t>
+            </a:r>
+          </a:p>
+        </c:rich>
+      </c:tx>
+      <c:overlay val="0"/>
+      <c:spPr>
+        <a:noFill/>
+        <a:ln>
+          <a:noFill/>
+        </a:ln>
+        <a:effectLst/>
+      </c:spPr>
+      <c:txPr>
+        <a:bodyPr rot="0" spcFirstLastPara="1" vertOverflow="ellipsis" vert="horz" wrap="square" anchor="ctr" anchorCtr="1"/>
+        <a:lstStyle/>
+        <a:p>
+          <a:pPr>
+            <a:defRPr sz="1600" b="0" i="0" u="none" strike="noStrike" kern="1200" cap="none" spc="50" normalizeH="0" baseline="0">
+              <a:solidFill>
+                <a:schemeClr val="tx1">
+                  <a:lumMod val="65000"/>
+                  <a:lumOff val="35000"/>
+                </a:schemeClr>
+              </a:solidFill>
+              <a:latin typeface="+mj-lt"/>
+              <a:ea typeface="+mj-ea"/>
+              <a:cs typeface="+mj-cs"/>
+            </a:defRPr>
+          </a:pPr>
+          <a:endParaRPr lang="en-US"/>
+        </a:p>
+      </c:txPr>
+    </c:title>
+    <c:autoTitleDeleted val="0"/>
+    <c:plotArea>
+      <c:layout/>
+      <c:barChart>
+        <c:barDir val="col"/>
+        <c:grouping val="clustered"/>
+        <c:varyColors val="0"/>
+        <c:ser>
+          <c:idx val="0"/>
+          <c:order val="0"/>
+          <c:tx>
+            <c:strRef>
+              <c:f>Blad1!$C$2</c:f>
+              <c:strCache>
+                <c:ptCount val="1"/>
+                <c:pt idx="0">
+                  <c:v>Maximaal aantal punten</c:v>
+                </c:pt>
+              </c:strCache>
+            </c:strRef>
+          </c:tx>
+          <c:spPr>
+            <a:solidFill>
+              <a:schemeClr val="accent1">
+                <a:alpha val="70000"/>
+              </a:schemeClr>
+            </a:solidFill>
+            <a:ln>
+              <a:noFill/>
+            </a:ln>
+            <a:effectLst/>
+          </c:spPr>
+          <c:invertIfNegative val="0"/>
+          <c:cat>
+            <c:strRef>
+              <c:f>Blad1!$B$3:$B$7</c:f>
+              <c:strCache>
+                <c:ptCount val="5"/>
+                <c:pt idx="0">
+                  <c:v>Tijdsfactor</c:v>
+                </c:pt>
+                <c:pt idx="1">
+                  <c:v>Complexiteit van het project</c:v>
+                </c:pt>
+                <c:pt idx="2">
+                  <c:v>De projectgroep</c:v>
+                </c:pt>
+                <c:pt idx="3">
+                  <c:v>De projectleiding</c:v>
+                </c:pt>
+                <c:pt idx="4">
+                  <c:v>Duidelijkheid van het project</c:v>
+                </c:pt>
+              </c:strCache>
+            </c:strRef>
+          </c:cat>
+          <c:val>
+            <c:numRef>
+              <c:f>Blad1!$C$3:$C$7</c:f>
+              <c:numCache>
+                <c:formatCode>General</c:formatCode>
+                <c:ptCount val="5"/>
+                <c:pt idx="0">
+                  <c:v>40</c:v>
+                </c:pt>
+                <c:pt idx="1">
+                  <c:v>80</c:v>
+                </c:pt>
+                <c:pt idx="2">
+                  <c:v>65</c:v>
+                </c:pt>
+                <c:pt idx="3">
+                  <c:v>129</c:v>
+                </c:pt>
+                <c:pt idx="4">
+                  <c:v>119</c:v>
+                </c:pt>
+              </c:numCache>
+            </c:numRef>
+          </c:val>
+          <c:extLst>
+            <c:ext xmlns:c16="http://schemas.microsoft.com/office/drawing/2014/chart" uri="{C3380CC4-5D6E-409C-BE32-E72D297353CC}">
+              <c16:uniqueId val="{00000000-CC30-40C5-9C93-E6937BE8724D}"/>
+            </c:ext>
+          </c:extLst>
+        </c:ser>
+        <c:ser>
+          <c:idx val="1"/>
+          <c:order val="1"/>
+          <c:tx>
+            <c:strRef>
+              <c:f>Blad1!$D$2</c:f>
+              <c:strCache>
+                <c:ptCount val="1"/>
+                <c:pt idx="0">
+                  <c:v>Behaalde punten</c:v>
+                </c:pt>
+              </c:strCache>
+            </c:strRef>
+          </c:tx>
+          <c:spPr>
+            <a:solidFill>
+              <a:schemeClr val="accent2">
+                <a:alpha val="70000"/>
+              </a:schemeClr>
+            </a:solidFill>
+            <a:ln>
+              <a:noFill/>
+            </a:ln>
+            <a:effectLst/>
+          </c:spPr>
+          <c:invertIfNegative val="0"/>
+          <c:cat>
+            <c:strRef>
+              <c:f>Blad1!$B$3:$B$7</c:f>
+              <c:strCache>
+                <c:ptCount val="5"/>
+                <c:pt idx="0">
+                  <c:v>Tijdsfactor</c:v>
+                </c:pt>
+                <c:pt idx="1">
+                  <c:v>Complexiteit van het project</c:v>
+                </c:pt>
+                <c:pt idx="2">
+                  <c:v>De projectgroep</c:v>
+                </c:pt>
+                <c:pt idx="3">
+                  <c:v>De projectleiding</c:v>
+                </c:pt>
+                <c:pt idx="4">
+                  <c:v>Duidelijkheid van het project</c:v>
+                </c:pt>
+              </c:strCache>
+            </c:strRef>
+          </c:cat>
+          <c:val>
+            <c:numRef>
+              <c:f>Blad1!$D$3:$D$7</c:f>
+              <c:numCache>
+                <c:formatCode>General</c:formatCode>
+                <c:ptCount val="5"/>
+                <c:pt idx="0">
+                  <c:v>16</c:v>
+                </c:pt>
+                <c:pt idx="1">
+                  <c:v>67</c:v>
+                </c:pt>
+                <c:pt idx="2">
+                  <c:v>21</c:v>
+                </c:pt>
+                <c:pt idx="3">
+                  <c:v>43</c:v>
+                </c:pt>
+                <c:pt idx="4">
+                  <c:v>13</c:v>
+                </c:pt>
+              </c:numCache>
+            </c:numRef>
+          </c:val>
+          <c:extLst>
+            <c:ext xmlns:c16="http://schemas.microsoft.com/office/drawing/2014/chart" uri="{C3380CC4-5D6E-409C-BE32-E72D297353CC}">
+              <c16:uniqueId val="{00000001-CC30-40C5-9C93-E6937BE8724D}"/>
+            </c:ext>
+          </c:extLst>
+        </c:ser>
+        <c:dLbls>
+          <c:showLegendKey val="0"/>
+          <c:showVal val="0"/>
+          <c:showCatName val="0"/>
+          <c:showSerName val="0"/>
+          <c:showPercent val="0"/>
+          <c:showBubbleSize val="0"/>
+        </c:dLbls>
+        <c:gapWidth val="80"/>
+        <c:overlap val="25"/>
+        <c:axId val="1257933567"/>
+        <c:axId val="1257930655"/>
+      </c:barChart>
+      <c:catAx>
+        <c:axId val="1257933567"/>
+        <c:scaling>
+          <c:orientation val="minMax"/>
+        </c:scaling>
+        <c:delete val="0"/>
+        <c:axPos val="b"/>
+        <c:numFmt formatCode="General" sourceLinked="1"/>
+        <c:majorTickMark val="none"/>
+        <c:minorTickMark val="none"/>
+        <c:tickLblPos val="nextTo"/>
+        <c:spPr>
+          <a:noFill/>
+          <a:ln w="15875" cap="flat" cmpd="sng" algn="ctr">
+            <a:solidFill>
+              <a:schemeClr val="tx1">
+                <a:lumMod val="25000"/>
+                <a:lumOff val="75000"/>
+              </a:schemeClr>
+            </a:solidFill>
+            <a:round/>
+          </a:ln>
+          <a:effectLst/>
+        </c:spPr>
+        <c:txPr>
+          <a:bodyPr rot="-60000000" spcFirstLastPara="1" vertOverflow="ellipsis" vert="horz" wrap="square" anchor="ctr" anchorCtr="1"/>
+          <a:lstStyle/>
+          <a:p>
+            <a:pPr>
+              <a:defRPr sz="900" b="0" i="0" u="none" strike="noStrike" kern="1200" cap="none" spc="20" normalizeH="0" baseline="0">
+                <a:solidFill>
+                  <a:schemeClr val="tx1">
+                    <a:lumMod val="65000"/>
+                    <a:lumOff val="35000"/>
+                  </a:schemeClr>
+                </a:solidFill>
+                <a:latin typeface="+mn-lt"/>
+                <a:ea typeface="+mn-ea"/>
+                <a:cs typeface="+mn-cs"/>
+              </a:defRPr>
+            </a:pPr>
+            <a:endParaRPr lang="en-US"/>
+          </a:p>
+        </c:txPr>
+        <c:crossAx val="1257930655"/>
+        <c:crosses val="autoZero"/>
+        <c:auto val="1"/>
+        <c:lblAlgn val="ctr"/>
+        <c:lblOffset val="100"/>
+        <c:noMultiLvlLbl val="0"/>
+      </c:catAx>
+      <c:valAx>
+        <c:axId val="1257930655"/>
+        <c:scaling>
+          <c:orientation val="minMax"/>
+        </c:scaling>
+        <c:delete val="0"/>
+        <c:axPos val="l"/>
+        <c:majorGridlines>
+          <c:spPr>
+            <a:ln w="9525" cap="flat" cmpd="sng" algn="ctr">
+              <a:solidFill>
+                <a:schemeClr val="tx1">
+                  <a:lumMod val="5000"/>
+                  <a:lumOff val="95000"/>
+                </a:schemeClr>
+              </a:solidFill>
+              <a:round/>
+            </a:ln>
+            <a:effectLst/>
+          </c:spPr>
+        </c:majorGridlines>
+        <c:numFmt formatCode="General" sourceLinked="1"/>
+        <c:majorTickMark val="none"/>
+        <c:minorTickMark val="none"/>
+        <c:tickLblPos val="nextTo"/>
+        <c:spPr>
+          <a:noFill/>
+          <a:ln>
+            <a:noFill/>
+          </a:ln>
+          <a:effectLst/>
+        </c:spPr>
+        <c:txPr>
+          <a:bodyPr rot="-60000000" spcFirstLastPara="1" vertOverflow="ellipsis" vert="horz" wrap="square" anchor="ctr" anchorCtr="1"/>
+          <a:lstStyle/>
+          <a:p>
+            <a:pPr>
+              <a:defRPr sz="900" b="0" i="0" u="none" strike="noStrike" kern="1200" spc="20" baseline="0">
+                <a:solidFill>
+                  <a:schemeClr val="tx1">
+                    <a:lumMod val="65000"/>
+                    <a:lumOff val="35000"/>
+                  </a:schemeClr>
+                </a:solidFill>
+                <a:latin typeface="+mn-lt"/>
+                <a:ea typeface="+mn-ea"/>
+                <a:cs typeface="+mn-cs"/>
+              </a:defRPr>
+            </a:pPr>
+            <a:endParaRPr lang="en-US"/>
+          </a:p>
+        </c:txPr>
+        <c:crossAx val="1257933567"/>
+        <c:crosses val="autoZero"/>
+        <c:crossBetween val="between"/>
+      </c:valAx>
+      <c:spPr>
+        <a:noFill/>
+        <a:ln>
+          <a:noFill/>
+        </a:ln>
+        <a:effectLst/>
+      </c:spPr>
+    </c:plotArea>
+    <c:legend>
+      <c:legendPos val="b"/>
+      <c:overlay val="0"/>
+      <c:spPr>
+        <a:noFill/>
+        <a:ln>
+          <a:noFill/>
+        </a:ln>
+        <a:effectLst/>
+      </c:spPr>
+      <c:txPr>
+        <a:bodyPr rot="0" spcFirstLastPara="1" vertOverflow="ellipsis" vert="horz" wrap="square" anchor="ctr" anchorCtr="1"/>
+        <a:lstStyle/>
+        <a:p>
+          <a:pPr>
+            <a:defRPr sz="900" b="0" i="0" u="none" strike="noStrike" kern="1200" baseline="0">
+              <a:solidFill>
+                <a:schemeClr val="tx1">
+                  <a:lumMod val="65000"/>
+                  <a:lumOff val="35000"/>
+                </a:schemeClr>
+              </a:solidFill>
+              <a:latin typeface="+mn-lt"/>
+              <a:ea typeface="+mn-ea"/>
+              <a:cs typeface="+mn-cs"/>
+            </a:defRPr>
+          </a:pPr>
+          <a:endParaRPr lang="en-US"/>
+        </a:p>
+      </c:txPr>
+    </c:legend>
+    <c:plotVisOnly val="1"/>
+    <c:dispBlanksAs val="gap"/>
+    <c:showDLblsOverMax val="0"/>
+  </c:chart>
+  <c:spPr>
+    <a:solidFill>
+      <a:schemeClr val="lt1"/>
+    </a:solidFill>
+    <a:ln w="9525" cap="flat" cmpd="sng" algn="ctr">
+      <a:solidFill>
+        <a:schemeClr val="tx1">
+          <a:lumMod val="15000"/>
+          <a:lumOff val="85000"/>
+        </a:schemeClr>
+      </a:solidFill>
+      <a:round/>
+    </a:ln>
+    <a:effectLst/>
+  </c:spPr>
+  <c:txPr>
+    <a:bodyPr/>
+    <a:lstStyle/>
+    <a:p>
+      <a:pPr>
+        <a:defRPr/>
+      </a:pPr>
+      <a:endParaRPr lang="en-US"/>
+    </a:p>
+  </c:txPr>
+  <c:externalData r:id="rId3">
+    <c:autoUpdate val="0"/>
+  </c:externalData>
+</c:chartSpace>
+</file>
+
+<file path=word/charts/colors1.xml><?xml version="1.0" encoding="utf-8"?>
+<cs:colorStyle xmlns:cs="http://schemas.microsoft.com/office/drawing/2012/chartStyle" xmlns:a="http://schemas.openxmlformats.org/drawingml/2006/main" meth="cycle" id="10">
+  <a:schemeClr val="accent1"/>
+  <a:schemeClr val="accent2"/>
+  <a:schemeClr val="accent3"/>
+  <a:schemeClr val="accent4"/>
+  <a:schemeClr val="accent5"/>
+  <a:schemeClr val="accent6"/>
+  <cs:variation/>
+  <cs:variation>
+    <a:lumMod val="60000"/>
+  </cs:variation>
+  <cs:variation>
+    <a:lumMod val="80000"/>
+    <a:lumOff val="20000"/>
+  </cs:variation>
+  <cs:variation>
+    <a:lumMod val="80000"/>
+  </cs:variation>
+  <cs:variation>
+    <a:lumMod val="60000"/>
+    <a:lumOff val="40000"/>
+  </cs:variation>
+  <cs:variation>
+    <a:lumMod val="50000"/>
+  </cs:variation>
+  <cs:variation>
+    <a:lumMod val="70000"/>
+    <a:lumOff val="30000"/>
+  </cs:variation>
+  <cs:variation>
+    <a:lumMod val="70000"/>
+  </cs:variation>
+  <cs:variation>
+    <a:lumMod val="50000"/>
+    <a:lumOff val="50000"/>
+  </cs:variation>
+</cs:colorStyle>
+</file>
+
+<file path=word/charts/style1.xml><?xml version="1.0" encoding="utf-8"?>
+<cs:chartStyle xmlns:cs="http://schemas.microsoft.com/office/drawing/2012/chartStyle" xmlns:a="http://schemas.openxmlformats.org/drawingml/2006/main" id="215">
+  <cs:axisTitle>
+    <cs:lnRef idx="0"/>
+    <cs:fillRef idx="0"/>
+    <cs:effectRef idx="0"/>
+    <cs:fontRef idx="minor">
+      <a:schemeClr val="tx1">
+        <a:lumMod val="65000"/>
+        <a:lumOff val="35000"/>
+      </a:schemeClr>
+    </cs:fontRef>
+    <cs:defRPr sz="900" kern="1200" cap="all"/>
+  </cs:axisTitle>
+  <cs:categoryAxis>
+    <cs:lnRef idx="0"/>
+    <cs:fillRef idx="0"/>
+    <cs:effectRef idx="0"/>
+    <cs:fontRef idx="minor">
+      <a:schemeClr val="tx1">
+        <a:lumMod val="65000"/>
+        <a:lumOff val="35000"/>
+      </a:schemeClr>
+    </cs:fontRef>
+    <cs:spPr>
+      <a:ln w="15875" cap="flat" cmpd="sng" algn="ctr">
+        <a:solidFill>
+          <a:schemeClr val="tx1">
+            <a:lumMod val="25000"/>
+            <a:lumOff val="75000"/>
+          </a:schemeClr>
+        </a:solidFill>
+        <a:round/>
+      </a:ln>
+    </cs:spPr>
+    <cs:defRPr sz="900" kern="1200" cap="none" spc="20" normalizeH="0" baseline="0"/>
+  </cs:categoryAxis>
+  <cs:chartArea mods="allowNoFillOverride allowNoLineOverride">
+    <cs:lnRef idx="0"/>
+    <cs:fillRef idx="0"/>
+    <cs:effectRef idx="0"/>
+    <cs:fontRef idx="minor">
+      <a:schemeClr val="dk1"/>
+    </cs:fontRef>
+    <cs:spPr>
+      <a:solidFill>
+        <a:schemeClr val="lt1"/>
+      </a:solidFill>
+      <a:ln w="9525" cap="flat" cmpd="sng" algn="ctr">
+        <a:solidFill>
+          <a:schemeClr val="tx1">
+            <a:lumMod val="15000"/>
+            <a:lumOff val="85000"/>
+          </a:schemeClr>
+        </a:solidFill>
+        <a:round/>
+      </a:ln>
+    </cs:spPr>
+    <cs:defRPr sz="900" kern="1200"/>
+  </cs:chartArea>
+  <cs:dataLabel>
+    <cs:lnRef idx="0"/>
+    <cs:fillRef idx="0"/>
+    <cs:effectRef idx="0"/>
+    <cs:fontRef idx="minor">
+      <a:schemeClr val="tx1">
+        <a:lumMod val="75000"/>
+        <a:lumOff val="25000"/>
+      </a:schemeClr>
+    </cs:fontRef>
+    <cs:defRPr sz="900" kern="1200"/>
+  </cs:dataLabel>
+  <cs:dataLabelCallout>
+    <cs:lnRef idx="0"/>
+    <cs:fillRef idx="0"/>
+    <cs:effectRef idx="0"/>
+    <cs:fontRef idx="minor">
+      <a:schemeClr val="bg1"/>
+    </cs:fontRef>
+    <cs:spPr>
+      <a:solidFill>
+        <a:schemeClr val="tx1">
+          <a:lumMod val="50000"/>
+          <a:lumOff val="50000"/>
+        </a:schemeClr>
+      </a:solidFill>
+    </cs:spPr>
+    <cs:defRPr sz="900" kern="1200"/>
+    <cs:bodyPr rot="0" spcFirstLastPara="1" vertOverflow="clip" horzOverflow="clip" vert="horz" wrap="square" lIns="36576" tIns="18288" rIns="36576" bIns="18288" anchor="ctr" anchorCtr="1">
+      <a:spAutoFit/>
+    </cs:bodyPr>
+  </cs:dataLabelCallout>
+  <cs:dataPoint>
+    <cs:lnRef idx="0"/>
+    <cs:fillRef idx="0">
+      <cs:styleClr val="auto"/>
+    </cs:fillRef>
+    <cs:effectRef idx="0"/>
+    <cs:fontRef idx="minor">
+      <a:schemeClr val="dk1"/>
+    </cs:fontRef>
+    <cs:spPr>
+      <a:solidFill>
+        <a:schemeClr val="phClr">
+          <a:alpha val="70000"/>
+        </a:schemeClr>
+      </a:solidFill>
+    </cs:spPr>
+  </cs:dataPoint>
+  <cs:dataPoint3D>
+    <cs:lnRef idx="0"/>
+    <cs:fillRef idx="0">
+      <cs:styleClr val="auto"/>
+    </cs:fillRef>
+    <cs:effectRef idx="0"/>
+    <cs:fontRef idx="minor">
+      <a:schemeClr val="dk1"/>
+    </cs:fontRef>
+    <cs:spPr>
+      <a:solidFill>
+        <a:schemeClr val="phClr">
+          <a:alpha val="70000"/>
+        </a:schemeClr>
+      </a:solidFill>
+    </cs:spPr>
+  </cs:dataPoint3D>
+  <cs:dataPointLine>
+    <cs:lnRef idx="0">
+      <cs:styleClr val="auto"/>
+    </cs:lnRef>
+    <cs:fillRef idx="0"/>
+    <cs:effectRef idx="0"/>
+    <cs:fontRef idx="minor">
+      <a:schemeClr val="dk1"/>
+    </cs:fontRef>
+    <cs:spPr>
+      <a:ln w="28575" cap="rnd">
+        <a:solidFill>
+          <a:schemeClr val="phClr">
+            <a:alpha val="70000"/>
+          </a:schemeClr>
+        </a:solidFill>
+        <a:round/>
+      </a:ln>
+    </cs:spPr>
+  </cs:dataPointLine>
+  <cs:dataPointMarker>
+    <cs:lnRef idx="0"/>
+    <cs:fillRef idx="0">
+      <cs:styleClr val="auto"/>
+    </cs:fillRef>
+    <cs:effectRef idx="0"/>
+    <cs:fontRef idx="minor">
+      <a:schemeClr val="dk1"/>
+    </cs:fontRef>
+    <cs:spPr>
+      <a:solidFill>
+        <a:schemeClr val="phClr">
+          <a:alpha val="70000"/>
+        </a:schemeClr>
+      </a:solidFill>
+    </cs:spPr>
+  </cs:dataPointMarker>
+  <cs:dataPointMarkerLayout symbol="circle" size="6"/>
+  <cs:dataPointWireframe>
+    <cs:lnRef idx="0">
+      <cs:styleClr val="auto"/>
+    </cs:lnRef>
+    <cs:fillRef idx="0"/>
+    <cs:effectRef idx="0"/>
+    <cs:fontRef idx="minor">
+      <a:schemeClr val="dk1"/>
+    </cs:fontRef>
+    <cs:spPr>
+      <a:ln w="9525" cap="rnd">
+        <a:solidFill>
+          <a:schemeClr val="phClr"/>
+        </a:solidFill>
+        <a:round/>
+      </a:ln>
+    </cs:spPr>
+  </cs:dataPointWireframe>
+  <cs:dataTable>
+    <cs:lnRef idx="0"/>
+    <cs:fillRef idx="0"/>
+    <cs:effectRef idx="0"/>
+    <cs:fontRef idx="minor">
+      <a:schemeClr val="tx1">
+        <a:lumMod val="65000"/>
+        <a:lumOff val="35000"/>
+      </a:schemeClr>
+    </cs:fontRef>
+    <cs:spPr>
+      <a:ln w="9525">
+        <a:solidFill>
+          <a:schemeClr val="tx1">
+            <a:lumMod val="15000"/>
+            <a:lumOff val="85000"/>
+          </a:schemeClr>
+        </a:solidFill>
+      </a:ln>
+    </cs:spPr>
+    <cs:defRPr sz="900" kern="1200"/>
+  </cs:dataTable>
+  <cs:downBar>
+    <cs:lnRef idx="0"/>
+    <cs:fillRef idx="0"/>
+    <cs:effectRef idx="0"/>
+    <cs:fontRef idx="minor">
+      <a:schemeClr val="dk1"/>
+    </cs:fontRef>
+    <cs:spPr>
+      <a:solidFill>
+        <a:schemeClr val="dk1">
+          <a:lumMod val="75000"/>
+          <a:lumOff val="25000"/>
+        </a:schemeClr>
+      </a:solidFill>
+      <a:ln w="9525">
+        <a:solidFill>
+          <a:schemeClr val="tx1">
+            <a:lumMod val="65000"/>
+            <a:lumOff val="35000"/>
+          </a:schemeClr>
+        </a:solidFill>
+      </a:ln>
+    </cs:spPr>
+  </cs:downBar>
+  <cs:dropLine>
+    <cs:lnRef idx="0"/>
+    <cs:fillRef idx="0"/>
+    <cs:effectRef idx="0"/>
+    <cs:fontRef idx="minor">
+      <a:schemeClr val="dk1"/>
+    </cs:fontRef>
+    <cs:spPr>
+      <a:ln w="9525">
+        <a:solidFill>
+          <a:schemeClr val="tx1">
+            <a:lumMod val="35000"/>
+            <a:lumOff val="65000"/>
+          </a:schemeClr>
+        </a:solidFill>
+        <a:round/>
+      </a:ln>
+    </cs:spPr>
+  </cs:dropLine>
+  <cs:errorBar>
+    <cs:lnRef idx="0"/>
+    <cs:fillRef idx="0"/>
+    <cs:effectRef idx="0"/>
+    <cs:fontRef idx="minor">
+      <a:schemeClr val="dk1"/>
+    </cs:fontRef>
+    <cs:spPr>
+      <a:ln w="9525">
+        <a:solidFill>
+          <a:schemeClr val="tx1">
+            <a:lumMod val="65000"/>
+            <a:lumOff val="35000"/>
+          </a:schemeClr>
+        </a:solidFill>
+        <a:round/>
+      </a:ln>
+    </cs:spPr>
+  </cs:errorBar>
+  <cs:floor>
+    <cs:lnRef idx="0"/>
+    <cs:fillRef idx="0"/>
+    <cs:effectRef idx="0"/>
+    <cs:fontRef idx="minor">
+      <a:schemeClr val="dk1"/>
+    </cs:fontRef>
+  </cs:floor>
+  <cs:gridlineMajor>
+    <cs:lnRef idx="0"/>
+    <cs:fillRef idx="0"/>
+    <cs:effectRef idx="0"/>
+    <cs:fontRef idx="minor">
+      <a:schemeClr val="dk1"/>
+    </cs:fontRef>
+    <cs:spPr>
+      <a:ln w="9525" cap="flat" cmpd="sng" algn="ctr">
+        <a:solidFill>
+          <a:schemeClr val="tx1">
+            <a:lumMod val="5000"/>
+            <a:lumOff val="95000"/>
+          </a:schemeClr>
+        </a:solidFill>
+        <a:round/>
+      </a:ln>
+    </cs:spPr>
+  </cs:gridlineMajor>
+  <cs:gridlineMinor>
+    <cs:lnRef idx="0"/>
+    <cs:fillRef idx="0"/>
+    <cs:effectRef idx="0"/>
+    <cs:fontRef idx="minor">
+      <a:schemeClr val="dk1"/>
+    </cs:fontRef>
+    <cs:spPr>
+      <a:ln>
+        <a:solidFill>
+          <a:schemeClr val="tx1">
+            <a:lumMod val="5000"/>
+            <a:lumOff val="95000"/>
+          </a:schemeClr>
+        </a:solidFill>
+      </a:ln>
+    </cs:spPr>
+  </cs:gridlineMinor>
+  <cs:hiLoLine>
+    <cs:lnRef idx="0"/>
+    <cs:fillRef idx="0"/>
+    <cs:effectRef idx="0"/>
+    <cs:fontRef idx="minor">
+      <a:schemeClr val="dk1"/>
+    </cs:fontRef>
+    <cs:spPr>
+      <a:ln w="9525">
+        <a:solidFill>
+          <a:schemeClr val="tx1">
+            <a:lumMod val="35000"/>
+            <a:lumOff val="65000"/>
+          </a:schemeClr>
+        </a:solidFill>
+        <a:round/>
+      </a:ln>
+    </cs:spPr>
+  </cs:hiLoLine>
+  <cs:leaderLine>
+    <cs:lnRef idx="0"/>
+    <cs:fillRef idx="0"/>
+    <cs:effectRef idx="0"/>
+    <cs:fontRef idx="minor">
+      <a:schemeClr val="dk1"/>
+    </cs:fontRef>
+    <cs:spPr>
+      <a:ln w="9525">
+        <a:solidFill>
+          <a:schemeClr val="tx1">
+            <a:lumMod val="35000"/>
+            <a:lumOff val="65000"/>
+          </a:schemeClr>
+        </a:solidFill>
+      </a:ln>
+    </cs:spPr>
+  </cs:leaderLine>
+  <cs:legend>
+    <cs:lnRef idx="0"/>
+    <cs:fillRef idx="0"/>
+    <cs:effectRef idx="0"/>
+    <cs:fontRef idx="minor">
+      <a:schemeClr val="tx1">
+        <a:lumMod val="65000"/>
+        <a:lumOff val="35000"/>
+      </a:schemeClr>
+    </cs:fontRef>
+    <cs:defRPr sz="900" kern="1200" baseline="0"/>
+  </cs:legend>
+  <cs:plotArea mods="allowNoFillOverride allowNoLineOverride">
+    <cs:lnRef idx="0"/>
+    <cs:fillRef idx="0"/>
+    <cs:effectRef idx="0"/>
+    <cs:fontRef idx="minor">
+      <a:schemeClr val="dk1"/>
+    </cs:fontRef>
+  </cs:plotArea>
+  <cs:plotArea3D mods="allowNoFillOverride allowNoLineOverride">
+    <cs:lnRef idx="0"/>
+    <cs:fillRef idx="0"/>
+    <cs:effectRef idx="0"/>
+    <cs:fontRef idx="minor">
+      <a:schemeClr val="dk1"/>
+    </cs:fontRef>
+  </cs:plotArea3D>
+  <cs:seriesAxis>
+    <cs:lnRef idx="0"/>
+    <cs:fillRef idx="0"/>
+    <cs:effectRef idx="0"/>
+    <cs:fontRef idx="minor">
+      <a:schemeClr val="tx1">
+        <a:lumMod val="65000"/>
+        <a:lumOff val="35000"/>
+      </a:schemeClr>
+    </cs:fontRef>
+    <cs:defRPr sz="900" kern="1200"/>
+  </cs:seriesAxis>
+  <cs:seriesLine>
+    <cs:lnRef idx="0"/>
+    <cs:fillRef idx="0"/>
+    <cs:effectRef idx="0"/>
+    <cs:fontRef idx="minor">
+      <a:schemeClr val="dk1"/>
+    </cs:fontRef>
+    <cs:spPr>
+      <a:ln w="9525">
+        <a:solidFill>
+          <a:schemeClr val="tx1">
+            <a:lumMod val="35000"/>
+            <a:lumOff val="65000"/>
+          </a:schemeClr>
+        </a:solidFill>
+        <a:round/>
+      </a:ln>
+    </cs:spPr>
+  </cs:seriesLine>
+  <cs:title>
+    <cs:lnRef idx="0"/>
+    <cs:fillRef idx="0"/>
+    <cs:effectRef idx="0"/>
+    <cs:fontRef idx="major">
+      <a:schemeClr val="tx1">
+        <a:lumMod val="65000"/>
+        <a:lumOff val="35000"/>
+      </a:schemeClr>
+    </cs:fontRef>
+    <cs:defRPr sz="1600" b="0" i="0" kern="1200" cap="none" spc="50" normalizeH="0" baseline="0"/>
+  </cs:title>
+  <cs:trendline>
+    <cs:lnRef idx="0">
+      <cs:styleClr val="auto"/>
+    </cs:lnRef>
+    <cs:fillRef idx="0"/>
+    <cs:effectRef idx="0"/>
+    <cs:fontRef idx="minor">
+      <a:schemeClr val="dk1"/>
+    </cs:fontRef>
+    <cs:spPr>
+      <a:ln w="15875" cap="rnd">
+        <a:solidFill>
+          <a:schemeClr val="phClr"/>
+        </a:solidFill>
+      </a:ln>
+    </cs:spPr>
+  </cs:trendline>
+  <cs:trendlineLabel>
+    <cs:lnRef idx="0"/>
+    <cs:fillRef idx="0"/>
+    <cs:effectRef idx="0"/>
+    <cs:fontRef idx="minor">
+      <a:schemeClr val="tx1">
+        <a:lumMod val="65000"/>
+        <a:lumOff val="35000"/>
+      </a:schemeClr>
+    </cs:fontRef>
+    <cs:defRPr sz="900" kern="1200"/>
+  </cs:trendlineLabel>
+  <cs:upBar>
+    <cs:lnRef idx="0"/>
+    <cs:fillRef idx="0"/>
+    <cs:effectRef idx="0"/>
+    <cs:fontRef idx="minor">
+      <a:schemeClr val="dk1"/>
+    </cs:fontRef>
+    <cs:spPr>
+      <a:solidFill>
+        <a:schemeClr val="lt1"/>
+      </a:solidFill>
+      <a:ln w="9525">
+        <a:solidFill>
+          <a:schemeClr val="tx1">
+            <a:lumMod val="65000"/>
+            <a:lumOff val="35000"/>
+          </a:schemeClr>
+        </a:solidFill>
+      </a:ln>
+    </cs:spPr>
+  </cs:upBar>
+  <cs:valueAxis>
+    <cs:lnRef idx="0"/>
+    <cs:fillRef idx="0"/>
+    <cs:effectRef idx="0"/>
+    <cs:fontRef idx="minor">
+      <a:schemeClr val="tx1">
+        <a:lumMod val="65000"/>
+        <a:lumOff val="35000"/>
+      </a:schemeClr>
+    </cs:fontRef>
+    <cs:defRPr sz="900" kern="1200" spc="20" baseline="0"/>
+  </cs:valueAxis>
+  <cs:wall>
+    <cs:lnRef idx="0"/>
+    <cs:fillRef idx="0"/>
+    <cs:effectRef idx="0"/>
+    <cs:fontRef idx="minor">
+      <a:schemeClr val="dk1"/>
+    </cs:fontRef>
+  </cs:wall>
+</cs:chartStyle>
 </file>
 
 <file path=word/theme/theme1.xml><?xml version="1.0" encoding="utf-8"?>
@@ -4785,7 +8662,7 @@
 </file>
 
 <file path=customXml/itemProps3.xml><?xml version="1.0" encoding="utf-8"?>
-<ds:datastoreItem xmlns:ds="http://schemas.openxmlformats.org/officeDocument/2006/customXml" ds:itemID="{576015AA-BCA9-4AA4-9522-54EA079F83D2}">
+<ds:datastoreItem xmlns:ds="http://schemas.openxmlformats.org/officeDocument/2006/customXml" ds:itemID="{7369DE6C-3B5D-49D7-81D2-1F95D08C4300}">
   <ds:schemaRefs>
     <ds:schemaRef ds:uri="http://schemas.openxmlformats.org/officeDocument/2006/bibliography"/>
   </ds:schemaRefs>

</xml_diff>